<commit_message>
fix section in syllabus
</commit_message>
<xml_diff>
--- a/assets/misc/syllabus.docx
+++ b/assets/misc/syllabus.docx
@@ -85,11 +85,12 @@
           <w:p>
             <w:pPr>
               <w:pStyle w:val="Normal"/>
-              <w:widowControl/>
+              <w:widowControl w:val="false"/>
               <w:tabs>
                 <w:tab w:val="clear" w:pos="720"/>
                 <w:tab w:val="right" w:pos="2664" w:leader="none"/>
               </w:tabs>
+              <w:suppressAutoHyphens w:val="true"/>
               <w:spacing w:before="0" w:after="0"/>
               <w:jc w:val="left"/>
               <w:rPr>
@@ -127,7 +128,8 @@
           <w:p>
             <w:pPr>
               <w:pStyle w:val="Normal"/>
-              <w:widowControl/>
+              <w:widowControl w:val="false"/>
+              <w:suppressAutoHyphens w:val="true"/>
               <w:spacing w:before="0" w:after="0"/>
               <w:jc w:val="left"/>
               <w:cnfStyle w:val="100000000000" w:firstRow="1" w:lastRow="0" w:firstColumn="0" w:lastColumn="0" w:oddVBand="0" w:evenVBand="0" w:oddHBand="0" w:evenHBand="0" w:firstRowFirstColumn="0" w:firstRowLastColumn="0" w:lastRowFirstColumn="0" w:lastRowLastColumn="0"/>
@@ -163,7 +165,8 @@
           <w:p>
             <w:pPr>
               <w:pStyle w:val="Normal"/>
-              <w:widowControl/>
+              <w:widowControl w:val="false"/>
+              <w:suppressAutoHyphens w:val="true"/>
               <w:spacing w:before="0" w:after="0"/>
               <w:jc w:val="left"/>
               <w:rPr>
@@ -198,7 +201,8 @@
           <w:p>
             <w:pPr>
               <w:pStyle w:val="Normal"/>
-              <w:widowControl/>
+              <w:widowControl w:val="false"/>
+              <w:suppressAutoHyphens w:val="true"/>
               <w:spacing w:before="0" w:after="0"/>
               <w:jc w:val="left"/>
               <w:cnfStyle w:val="000000000000" w:firstRow="0" w:lastRow="0" w:firstColumn="0" w:lastColumn="0" w:oddVBand="0" w:evenVBand="0" w:oddHBand="0" w:evenHBand="0" w:firstRowFirstColumn="0" w:firstRowLastColumn="0" w:lastRowFirstColumn="0" w:lastRowLastColumn="0"/>
@@ -235,7 +239,8 @@
           <w:p>
             <w:pPr>
               <w:pStyle w:val="Normal"/>
-              <w:widowControl/>
+              <w:widowControl w:val="false"/>
+              <w:suppressAutoHyphens w:val="true"/>
               <w:spacing w:before="0" w:after="0"/>
               <w:jc w:val="left"/>
               <w:rPr>
@@ -270,7 +275,8 @@
           <w:p>
             <w:pPr>
               <w:pStyle w:val="Normal"/>
-              <w:widowControl/>
+              <w:widowControl w:val="false"/>
+              <w:suppressAutoHyphens w:val="true"/>
               <w:spacing w:before="0" w:after="0"/>
               <w:jc w:val="left"/>
               <w:cnfStyle w:val="000000000000" w:firstRow="0" w:lastRow="0" w:firstColumn="0" w:lastColumn="0" w:oddVBand="0" w:evenVBand="0" w:oddHBand="0" w:evenHBand="0" w:firstRowFirstColumn="0" w:firstRowLastColumn="0" w:lastRowFirstColumn="0" w:lastRowLastColumn="0"/>
@@ -308,7 +314,8 @@
           <w:p>
             <w:pPr>
               <w:pStyle w:val="Normal"/>
-              <w:widowControl/>
+              <w:widowControl w:val="false"/>
+              <w:suppressAutoHyphens w:val="true"/>
               <w:spacing w:before="0" w:after="0"/>
               <w:jc w:val="left"/>
               <w:rPr>
@@ -343,7 +350,8 @@
           <w:p>
             <w:pPr>
               <w:pStyle w:val="Normal"/>
-              <w:widowControl/>
+              <w:widowControl w:val="false"/>
+              <w:suppressAutoHyphens w:val="true"/>
               <w:spacing w:before="0" w:after="0"/>
               <w:jc w:val="left"/>
               <w:cnfStyle w:val="000000000000" w:firstRow="0" w:lastRow="0" w:firstColumn="0" w:lastColumn="0" w:oddVBand="0" w:evenVBand="0" w:oddHBand="0" w:evenHBand="0" w:firstRowFirstColumn="0" w:firstRowLastColumn="0" w:lastRowFirstColumn="0" w:lastRowLastColumn="0"/>
@@ -380,7 +388,8 @@
           <w:p>
             <w:pPr>
               <w:pStyle w:val="Normal"/>
-              <w:widowControl/>
+              <w:widowControl w:val="false"/>
+              <w:suppressAutoHyphens w:val="true"/>
               <w:spacing w:before="0" w:after="0"/>
               <w:jc w:val="left"/>
               <w:rPr>
@@ -415,7 +424,8 @@
           <w:p>
             <w:pPr>
               <w:pStyle w:val="Normal"/>
-              <w:widowControl/>
+              <w:widowControl w:val="false"/>
+              <w:suppressAutoHyphens w:val="true"/>
               <w:spacing w:before="0" w:after="0"/>
               <w:jc w:val="left"/>
               <w:cnfStyle w:val="000000000000" w:firstRow="0" w:lastRow="0" w:firstColumn="0" w:lastColumn="0" w:oddVBand="0" w:evenVBand="0" w:oddHBand="0" w:evenHBand="0" w:firstRowFirstColumn="0" w:firstRowLastColumn="0" w:lastRowFirstColumn="0" w:lastRowLastColumn="0"/>
@@ -452,7 +462,8 @@
           <w:p>
             <w:pPr>
               <w:pStyle w:val="Normal"/>
-              <w:widowControl/>
+              <w:widowControl w:val="false"/>
+              <w:suppressAutoHyphens w:val="true"/>
               <w:spacing w:before="0" w:after="0"/>
               <w:jc w:val="left"/>
               <w:rPr>
@@ -487,7 +498,8 @@
           <w:p>
             <w:pPr>
               <w:pStyle w:val="Normal"/>
-              <w:widowControl/>
+              <w:widowControl w:val="false"/>
+              <w:suppressAutoHyphens w:val="true"/>
               <w:spacing w:before="0" w:after="0"/>
               <w:jc w:val="left"/>
               <w:cnfStyle w:val="000000000000" w:firstRow="0" w:lastRow="0" w:firstColumn="0" w:lastColumn="0" w:oddVBand="0" w:evenVBand="0" w:oddHBand="0" w:evenHBand="0" w:firstRowFirstColumn="0" w:firstRowLastColumn="0" w:lastRowFirstColumn="0" w:lastRowLastColumn="0"/>
@@ -524,7 +536,8 @@
           <w:p>
             <w:pPr>
               <w:pStyle w:val="Normal"/>
-              <w:widowControl/>
+              <w:widowControl w:val="false"/>
+              <w:suppressAutoHyphens w:val="true"/>
               <w:spacing w:before="0" w:after="0"/>
               <w:jc w:val="left"/>
               <w:rPr>
@@ -559,7 +572,8 @@
           <w:p>
             <w:pPr>
               <w:pStyle w:val="Normal"/>
-              <w:widowControl/>
+              <w:widowControl w:val="false"/>
+              <w:suppressAutoHyphens w:val="true"/>
               <w:spacing w:before="0" w:after="0"/>
               <w:jc w:val="left"/>
               <w:cnfStyle w:val="000000000000" w:firstRow="0" w:lastRow="0" w:firstColumn="0" w:lastColumn="0" w:oddVBand="0" w:evenVBand="0" w:oddHBand="0" w:evenHBand="0" w:firstRowFirstColumn="0" w:firstRowLastColumn="0" w:lastRowFirstColumn="0" w:lastRowLastColumn="0"/>
@@ -592,7 +606,8 @@
           <w:p>
             <w:pPr>
               <w:pStyle w:val="Normal"/>
-              <w:widowControl/>
+              <w:widowControl w:val="false"/>
+              <w:suppressAutoHyphens w:val="true"/>
               <w:spacing w:before="0" w:after="0"/>
               <w:jc w:val="left"/>
               <w:cnfStyle w:val="000000000000" w:firstRow="0" w:lastRow="0" w:firstColumn="0" w:lastColumn="0" w:oddVBand="0" w:evenVBand="0" w:oddHBand="0" w:evenHBand="0" w:firstRowFirstColumn="0" w:firstRowLastColumn="0" w:lastRowFirstColumn="0" w:lastRowLastColumn="0"/>
@@ -638,7 +653,8 @@
           <w:p>
             <w:pPr>
               <w:pStyle w:val="Normal"/>
-              <w:widowControl/>
+              <w:widowControl w:val="false"/>
+              <w:suppressAutoHyphens w:val="true"/>
               <w:spacing w:before="0" w:after="0"/>
               <w:jc w:val="left"/>
               <w:rPr>
@@ -673,7 +689,8 @@
           <w:p>
             <w:pPr>
               <w:pStyle w:val="Normal"/>
-              <w:widowControl/>
+              <w:widowControl w:val="false"/>
+              <w:suppressAutoHyphens w:val="true"/>
               <w:spacing w:before="0" w:after="0"/>
               <w:jc w:val="left"/>
               <w:cnfStyle w:val="000000000000" w:firstRow="0" w:lastRow="0" w:firstColumn="0" w:lastColumn="0" w:oddVBand="0" w:evenVBand="0" w:oddHBand="0" w:evenHBand="0" w:firstRowFirstColumn="0" w:firstRowLastColumn="0" w:lastRowFirstColumn="0" w:lastRowLastColumn="0"/>
@@ -697,7 +714,8 @@
           <w:p>
             <w:pPr>
               <w:pStyle w:val="Normal"/>
-              <w:widowControl/>
+              <w:widowControl w:val="false"/>
+              <w:suppressAutoHyphens w:val="true"/>
               <w:spacing w:before="0" w:after="0"/>
               <w:jc w:val="left"/>
               <w:cnfStyle w:val="000000000000" w:firstRow="0" w:lastRow="0" w:firstColumn="0" w:lastColumn="0" w:oddVBand="0" w:evenVBand="0" w:oddHBand="0" w:evenHBand="0" w:firstRowFirstColumn="0" w:firstRowLastColumn="0" w:lastRowFirstColumn="0" w:lastRowLastColumn="0"/>
@@ -721,7 +739,8 @@
           <w:p>
             <w:pPr>
               <w:pStyle w:val="Normal"/>
-              <w:widowControl/>
+              <w:widowControl w:val="false"/>
+              <w:suppressAutoHyphens w:val="true"/>
               <w:spacing w:before="0" w:after="0"/>
               <w:jc w:val="left"/>
               <w:cnfStyle w:val="000000000000" w:firstRow="0" w:lastRow="0" w:firstColumn="0" w:lastColumn="0" w:oddVBand="0" w:evenVBand="0" w:oddHBand="0" w:evenHBand="0" w:firstRowFirstColumn="0" w:firstRowLastColumn="0" w:lastRowFirstColumn="0" w:lastRowLastColumn="0"/>
@@ -760,7 +779,8 @@
           <w:p>
             <w:pPr>
               <w:pStyle w:val="Normal"/>
-              <w:widowControl/>
+              <w:widowControl w:val="false"/>
+              <w:suppressAutoHyphens w:val="true"/>
               <w:spacing w:before="0" w:after="0"/>
               <w:jc w:val="left"/>
               <w:rPr>
@@ -797,7 +817,8 @@
           <w:p>
             <w:pPr>
               <w:pStyle w:val="Normal"/>
-              <w:widowControl/>
+              <w:widowControl w:val="false"/>
+              <w:suppressAutoHyphens w:val="true"/>
               <w:spacing w:before="0" w:after="0"/>
               <w:jc w:val="left"/>
               <w:cnfStyle w:val="000000000000" w:firstRow="0" w:lastRow="0" w:firstColumn="0" w:lastColumn="0" w:oddVBand="0" w:evenVBand="0" w:oddHBand="0" w:evenHBand="0" w:firstRowFirstColumn="0" w:firstRowLastColumn="0" w:lastRowFirstColumn="0" w:lastRowLastColumn="0"/>
@@ -821,7 +842,8 @@
           <w:p>
             <w:pPr>
               <w:pStyle w:val="Normal"/>
-              <w:widowControl/>
+              <w:widowControl w:val="false"/>
+              <w:suppressAutoHyphens w:val="true"/>
               <w:spacing w:before="0" w:after="0"/>
               <w:jc w:val="left"/>
               <w:cnfStyle w:val="000000000000" w:firstRow="0" w:lastRow="0" w:firstColumn="0" w:lastColumn="0" w:oddVBand="0" w:evenVBand="0" w:oddHBand="0" w:evenHBand="0" w:firstRowFirstColumn="0" w:firstRowLastColumn="0" w:lastRowFirstColumn="0" w:lastRowLastColumn="0"/>
@@ -876,7 +898,8 @@
           <w:p>
             <w:pPr>
               <w:pStyle w:val="Normal"/>
-              <w:widowControl/>
+              <w:widowControl w:val="false"/>
+              <w:suppressAutoHyphens w:val="true"/>
               <w:spacing w:before="0" w:after="0"/>
               <w:jc w:val="left"/>
               <w:rPr>
@@ -913,104 +936,33 @@
           <w:p>
             <w:pPr>
               <w:pStyle w:val="Normal"/>
-              <w:widowControl/>
-              <w:spacing w:before="0" w:after="0"/>
-              <w:jc w:val="left"/>
-              <w:cnfStyle w:val="000000000000" w:firstRow="0" w:lastRow="0" w:firstColumn="0" w:lastColumn="0" w:oddVBand="0" w:evenVBand="0" w:oddHBand="0" w:evenHBand="0" w:firstRowFirstColumn="0" w:firstRowLastColumn="0" w:lastRowFirstColumn="0" w:lastRowLastColumn="0"/>
-              <w:rPr>
-                <w:rFonts w:eastAsia="Calibri"/>
-                <w:kern w:val="0"/>
-                <w:sz w:val="22"/>
-                <w:lang w:val="en-US" w:eastAsia="en-US" w:bidi="ar-SA"/>
-              </w:rPr>
-            </w:pPr>
-            <w:r>
-              <w:rPr>
-                <w:rFonts w:eastAsia="Calibri"/>
-                <w:kern w:val="0"/>
-                <w:sz w:val="22"/>
-                <w:lang w:val="en-US" w:eastAsia="en-US" w:bidi="ar-SA"/>
-              </w:rPr>
-              <w:t xml:space="preserve">You should already be familiar with the University of Toronto’s academic honesty policy (the “Code of Behavior on Academic Matters”) that deals with issues including plagiarism and cheating. Note that, as should be obvious, plagiarism on problem sets is plagiarism. As noted in the section on problem sets: </w:t>
-            </w:r>
-          </w:p>
-          <w:p>
-            <w:pPr>
-              <w:pStyle w:val="Normal"/>
-              <w:widowControl/>
-              <w:spacing w:before="0" w:after="0"/>
-              <w:jc w:val="left"/>
-              <w:cnfStyle w:val="000000000000" w:firstRow="0" w:lastRow="0" w:firstColumn="0" w:lastColumn="0" w:oddVBand="0" w:evenVBand="0" w:oddHBand="0" w:evenHBand="0" w:firstRowFirstColumn="0" w:firstRowLastColumn="0" w:lastRowFirstColumn="0" w:lastRowLastColumn="0"/>
-              <w:rPr>
-                <w:rFonts w:eastAsia="Calibri"/>
-                <w:i/>
-                <w:i/>
-                <w:iCs/>
-                <w:kern w:val="0"/>
-                <w:sz w:val="22"/>
-                <w:lang w:val="en-US" w:eastAsia="en-US" w:bidi="ar-SA"/>
-              </w:rPr>
-            </w:pPr>
-            <w:r>
-              <w:rPr>
-                <w:rFonts w:eastAsia="Calibri"/>
-                <w:i/>
-                <w:iCs/>
-                <w:kern w:val="0"/>
-                <w:sz w:val="22"/>
-                <w:lang w:val="en-US" w:eastAsia="en-US" w:bidi="ar-SA"/>
-              </w:rPr>
-              <w:t xml:space="preserve">    </w:t>
-            </w:r>
-            <w:r>
-              <w:rPr>
-                <w:rFonts w:eastAsia="Calibri"/>
-                <w:i/>
-                <w:iCs/>
-                <w:kern w:val="0"/>
-                <w:sz w:val="22"/>
-                <w:lang w:val="en-US" w:eastAsia="en-US" w:bidi="ar-SA"/>
-              </w:rPr>
-              <w:t>Collaboration with one or two classmates is encouraged. However, each student must individually write up their own solutions. Please note on your solutions the names of your collaborators.</w:t>
-            </w:r>
-          </w:p>
-          <w:p>
-            <w:pPr>
-              <w:pStyle w:val="Normal"/>
-              <w:widowControl/>
-              <w:spacing w:before="0" w:after="0"/>
-              <w:jc w:val="left"/>
-              <w:cnfStyle w:val="000000000000" w:firstRow="0" w:lastRow="0" w:firstColumn="0" w:lastColumn="0" w:oddVBand="0" w:evenVBand="0" w:oddHBand="0" w:evenHBand="0" w:firstRowFirstColumn="0" w:firstRowLastColumn="0" w:lastRowFirstColumn="0" w:lastRowLastColumn="0"/>
-              <w:rPr>
-                <w:rFonts w:eastAsia="Calibri"/>
-                <w:kern w:val="0"/>
-                <w:sz w:val="22"/>
-                <w:lang w:val="en-US" w:eastAsia="en-US" w:bidi="ar-SA"/>
-              </w:rPr>
-            </w:pPr>
-            <w:r>
-              <w:rPr>
-                <w:rFonts w:eastAsia="Calibri"/>
-                <w:kern w:val="0"/>
-                <w:sz w:val="22"/>
-                <w:lang w:val="en-US" w:eastAsia="en-US" w:bidi="ar-SA"/>
-              </w:rPr>
-              <w:t xml:space="preserve">     </w:t>
-            </w:r>
-            <w:r>
-              <w:rPr>
-                <w:rFonts w:eastAsia="Calibri"/>
-                <w:kern w:val="0"/>
-                <w:sz w:val="22"/>
-                <w:lang w:val="en-US" w:eastAsia="en-US" w:bidi="ar-SA"/>
-              </w:rPr>
-              <w:t>Using other resources, such as getting your answers from another student or finding them online, rather than working them out yourself, is plagiarism. For a review of the policy please navigate to the following links:</w:t>
-            </w:r>
-          </w:p>
-          <w:p>
-            <w:pPr>
-              <w:pStyle w:val="Normal"/>
-              <w:widowControl/>
+              <w:widowControl w:val="false"/>
+              <w:suppressAutoHyphens w:val="true"/>
+              <w:spacing w:before="0" w:after="0"/>
+              <w:jc w:val="left"/>
+              <w:cnfStyle w:val="000000000000" w:firstRow="0" w:lastRow="0" w:firstColumn="0" w:lastColumn="0" w:oddVBand="0" w:evenVBand="0" w:oddHBand="0" w:evenHBand="0" w:firstRowFirstColumn="0" w:firstRowLastColumn="0" w:lastRowFirstColumn="0" w:lastRowLastColumn="0"/>
+              <w:rPr>
+                <w:rFonts w:eastAsia="Calibri"/>
+                <w:kern w:val="0"/>
+                <w:sz w:val="22"/>
+                <w:lang w:val="en-US" w:eastAsia="en-US" w:bidi="ar-SA"/>
+              </w:rPr>
+            </w:pPr>
+            <w:r>
+              <w:rPr>
+                <w:rFonts w:eastAsia="Calibri"/>
+                <w:kern w:val="0"/>
+                <w:sz w:val="22"/>
+                <w:lang w:val="en-US" w:eastAsia="en-US" w:bidi="ar-SA"/>
+              </w:rPr>
+              <w:t>You should already be familiar with the University of Toronto’s academic honesty policy (the “Code of Behavior on Academic Matters”) that deals with issues including plagiarism and cheating. Note that, as should be obvious, plagiarism on problem sets is plagiarism. Using other resources, such as getting your answers from another student or finding them online, rather than working them out yourself, is plagiarism. For a review of the policy please navigate to the following links:</w:t>
+            </w:r>
+          </w:p>
+          <w:p>
+            <w:pPr>
+              <w:pStyle w:val="Normal"/>
+              <w:widowControl w:val="false"/>
+              <w:suppressAutoHyphens w:val="true"/>
               <w:spacing w:before="0" w:after="0"/>
               <w:jc w:val="left"/>
               <w:cnfStyle w:val="000000000000" w:firstRow="0" w:lastRow="0" w:firstColumn="0" w:lastColumn="0" w:oddVBand="0" w:evenVBand="0" w:oddHBand="0" w:evenHBand="0" w:firstRowFirstColumn="0" w:firstRowLastColumn="0" w:lastRowFirstColumn="0" w:lastRowLastColumn="0"/>
@@ -1033,33 +985,32 @@
                 <w:t>http://www.academicintegrity.utoronto.ca/</w:t>
               </w:r>
             </w:hyperlink>
+            <w:r>
+              <w:rPr>
+                <w:rFonts w:eastAsia="Calibri"/>
+                <w:kern w:val="0"/>
+                <w:sz w:val="22"/>
+                <w:lang w:val="en-US" w:eastAsia="en-US" w:bidi="ar-SA"/>
+              </w:rPr>
+              <w:t xml:space="preserve"> </w:t>
+            </w:r>
+          </w:p>
+          <w:p>
+            <w:pPr>
+              <w:pStyle w:val="Normal"/>
+              <w:widowControl w:val="false"/>
+              <w:suppressAutoHyphens w:val="true"/>
+              <w:spacing w:before="0" w:after="0"/>
+              <w:jc w:val="left"/>
+              <w:cnfStyle w:val="000000000000" w:firstRow="0" w:lastRow="0" w:firstColumn="0" w:lastColumn="0" w:oddVBand="0" w:evenVBand="0" w:oddHBand="0" w:evenHBand="0" w:firstRowFirstColumn="0" w:firstRowLastColumn="0" w:lastRowFirstColumn="0" w:lastRowLastColumn="0"/>
+              <w:rPr>
+                <w:rFonts w:eastAsia="Calibri"/>
+                <w:kern w:val="0"/>
+                <w:sz w:val="22"/>
+                <w:lang w:val="en-US" w:eastAsia="en-US" w:bidi="ar-SA"/>
+              </w:rPr>
+            </w:pPr>
             <w:hyperlink r:id="rId4">
-              <w:r>
-                <w:rPr>
-                  <w:rFonts w:eastAsia="Calibri"/>
-                  <w:kern w:val="0"/>
-                  <w:sz w:val="22"/>
-                  <w:lang w:val="en-US" w:eastAsia="en-US" w:bidi="ar-SA"/>
-                </w:rPr>
-                <w:t xml:space="preserve"> </w:t>
-              </w:r>
-            </w:hyperlink>
-          </w:p>
-          <w:p>
-            <w:pPr>
-              <w:pStyle w:val="Normal"/>
-              <w:widowControl/>
-              <w:spacing w:before="0" w:after="0"/>
-              <w:jc w:val="left"/>
-              <w:cnfStyle w:val="000000000000" w:firstRow="0" w:lastRow="0" w:firstColumn="0" w:lastColumn="0" w:oddVBand="0" w:evenVBand="0" w:oddHBand="0" w:evenHBand="0" w:firstRowFirstColumn="0" w:firstRowLastColumn="0" w:lastRowFirstColumn="0" w:lastRowLastColumn="0"/>
-              <w:rPr>
-                <w:rFonts w:eastAsia="Calibri"/>
-                <w:kern w:val="0"/>
-                <w:sz w:val="22"/>
-                <w:lang w:val="en-US" w:eastAsia="en-US" w:bidi="ar-SA"/>
-              </w:rPr>
-            </w:pPr>
-            <w:hyperlink r:id="rId5">
               <w:r>
                 <w:rPr>
                   <w:rStyle w:val="InternetLink"/>
@@ -1071,17 +1022,15 @@
                 <w:t>https://governingcouncil.utoronto.ca/secretariat/policies/code-behaviour-academic-matters-july-1-2019</w:t>
               </w:r>
             </w:hyperlink>
-            <w:hyperlink r:id="rId6">
-              <w:r>
-                <w:rPr>
-                  <w:rFonts w:eastAsia="Calibri"/>
-                  <w:kern w:val="0"/>
-                  <w:sz w:val="22"/>
-                  <w:lang w:val="en-US" w:eastAsia="en-US" w:bidi="ar-SA"/>
-                </w:rPr>
-                <w:t xml:space="preserve"> </w:t>
-              </w:r>
-            </w:hyperlink>
+            <w:r>
+              <w:rPr>
+                <w:rFonts w:eastAsia="Calibri"/>
+                <w:kern w:val="0"/>
+                <w:sz w:val="22"/>
+                <w:lang w:val="en-US" w:eastAsia="en-US" w:bidi="ar-SA"/>
+              </w:rPr>
+              <w:t xml:space="preserve"> </w:t>
+            </w:r>
           </w:p>
         </w:tc>
       </w:tr>
@@ -1124,9 +1073,9 @@
         <w:tblLook w:noVBand="1" w:val="04a0" w:noHBand="0" w:lastColumn="0" w:firstColumn="1" w:lastRow="0" w:firstRow="1"/>
       </w:tblPr>
       <w:tblGrid>
-        <w:gridCol w:w="2121"/>
+        <w:gridCol w:w="2120"/>
         <w:gridCol w:w="5244"/>
-        <w:gridCol w:w="2350"/>
+        <w:gridCol w:w="2351"/>
       </w:tblGrid>
       <w:tr>
         <w:trPr>
@@ -1147,7 +1096,8 @@
             <w:pPr>
               <w:pStyle w:val="Normal"/>
               <w:pageBreakBefore/>
-              <w:widowControl/>
+              <w:widowControl w:val="false"/>
+              <w:suppressAutoHyphens w:val="true"/>
               <w:spacing w:before="0" w:after="0"/>
               <w:jc w:val="left"/>
               <w:rPr>
@@ -1180,7 +1130,7 @@
         </w:trPr>
         <w:tc>
           <w:tcPr>
-            <w:tcW w:w="2121" w:type="dxa"/>
+            <w:tcW w:w="2120" w:type="dxa"/>
             <w:cnfStyle w:val="001000000000" w:firstRow="0" w:lastRow="0" w:firstColumn="1" w:lastColumn="0" w:oddVBand="0" w:evenVBand="0" w:oddHBand="0" w:evenHBand="0" w:firstRowFirstColumn="0" w:firstRowLastColumn="0" w:lastRowFirstColumn="0" w:lastRowLastColumn="0"/>
             <w:tcBorders/>
             <w:vAlign w:val="center"/>
@@ -1188,7 +1138,8 @@
           <w:p>
             <w:pPr>
               <w:pStyle w:val="Normal"/>
-              <w:widowControl/>
+              <w:widowControl w:val="false"/>
+              <w:suppressAutoHyphens w:val="true"/>
               <w:spacing w:before="0" w:after="0"/>
               <w:jc w:val="left"/>
               <w:rPr>
@@ -1223,7 +1174,8 @@
           <w:p>
             <w:pPr>
               <w:pStyle w:val="Normal"/>
-              <w:widowControl/>
+              <w:widowControl w:val="false"/>
+              <w:suppressAutoHyphens w:val="true"/>
               <w:spacing w:before="0" w:after="0"/>
               <w:jc w:val="left"/>
               <w:cnfStyle w:val="000000000000" w:firstRow="0" w:lastRow="0" w:firstColumn="0" w:lastColumn="0" w:oddVBand="0" w:evenVBand="0" w:oddHBand="0" w:evenHBand="0" w:firstRowFirstColumn="0" w:firstRowLastColumn="0" w:lastRowFirstColumn="0" w:lastRowLastColumn="0"/>
@@ -1248,14 +1200,15 @@
         </w:tc>
         <w:tc>
           <w:tcPr>
-            <w:tcW w:w="2350" w:type="dxa"/>
-            <w:tcBorders/>
-            <w:vAlign w:val="center"/>
-          </w:tcPr>
-          <w:p>
-            <w:pPr>
-              <w:pStyle w:val="Normal"/>
-              <w:widowControl/>
+            <w:tcW w:w="2351" w:type="dxa"/>
+            <w:tcBorders/>
+            <w:vAlign w:val="center"/>
+          </w:tcPr>
+          <w:p>
+            <w:pPr>
+              <w:pStyle w:val="Normal"/>
+              <w:widowControl w:val="false"/>
+              <w:suppressAutoHyphens w:val="true"/>
               <w:spacing w:before="0" w:after="0"/>
               <w:jc w:val="left"/>
               <w:cnfStyle w:val="000000000000" w:firstRow="0" w:lastRow="0" w:firstColumn="0" w:lastColumn="0" w:oddVBand="0" w:evenVBand="0" w:oddHBand="0" w:evenHBand="0" w:firstRowFirstColumn="0" w:firstRowLastColumn="0" w:lastRowFirstColumn="0" w:lastRowLastColumn="0"/>
@@ -1285,7 +1238,7 @@
         </w:trPr>
         <w:tc>
           <w:tcPr>
-            <w:tcW w:w="2121" w:type="dxa"/>
+            <w:tcW w:w="2120" w:type="dxa"/>
             <w:cnfStyle w:val="001000000000" w:firstRow="0" w:lastRow="0" w:firstColumn="1" w:lastColumn="0" w:oddVBand="0" w:evenVBand="0" w:oddHBand="0" w:evenHBand="0" w:firstRowFirstColumn="0" w:firstRowLastColumn="0" w:lastRowFirstColumn="0" w:lastRowLastColumn="0"/>
             <w:tcBorders/>
             <w:vAlign w:val="center"/>
@@ -1293,7 +1246,8 @@
           <w:p>
             <w:pPr>
               <w:pStyle w:val="Normal"/>
-              <w:widowControl/>
+              <w:widowControl w:val="false"/>
+              <w:suppressAutoHyphens w:val="true"/>
               <w:spacing w:before="0" w:after="0"/>
               <w:jc w:val="left"/>
               <w:rPr>
@@ -1328,7 +1282,8 @@
           <w:p>
             <w:pPr>
               <w:pStyle w:val="Normal"/>
-              <w:widowControl/>
+              <w:widowControl w:val="false"/>
+              <w:suppressAutoHyphens w:val="true"/>
               <w:spacing w:before="0" w:after="0"/>
               <w:jc w:val="left"/>
               <w:cnfStyle w:val="000000000000" w:firstRow="0" w:lastRow="0" w:firstColumn="0" w:lastColumn="0" w:oddVBand="0" w:evenVBand="0" w:oddHBand="0" w:evenHBand="0" w:firstRowFirstColumn="0" w:firstRowLastColumn="0" w:lastRowFirstColumn="0" w:lastRowLastColumn="0"/>
@@ -1351,29 +1306,27 @@
         </w:tc>
         <w:tc>
           <w:tcPr>
-            <w:tcW w:w="2350" w:type="dxa"/>
-            <w:tcBorders/>
-            <w:vAlign w:val="center"/>
-          </w:tcPr>
-          <w:p>
-            <w:pPr>
-              <w:pStyle w:val="Normal"/>
-              <w:widowControl/>
-              <w:spacing w:before="0" w:after="0"/>
-              <w:jc w:val="left"/>
-              <w:cnfStyle w:val="000000000000" w:firstRow="0" w:lastRow="0" w:firstColumn="0" w:lastColumn="0" w:oddVBand="0" w:evenVBand="0" w:oddHBand="0" w:evenHBand="0" w:firstRowFirstColumn="0" w:firstRowLastColumn="0" w:lastRowFirstColumn="0" w:lastRowLastColumn="0"/>
-              <w:rPr>
-                <w:rFonts w:cs="Arial"/>
-                <w:szCs w:val="22"/>
-              </w:rPr>
-            </w:pPr>
-            <w:r>
-              <w:rPr>
-                <w:rFonts w:eastAsia="Calibri" w:cs="Arial"/>
-                <w:kern w:val="0"/>
-                <w:sz w:val="22"/>
-                <w:szCs w:val="22"/>
-                <w:lang w:val="en-US" w:eastAsia="en-US" w:bidi="ar-SA"/>
+            <w:tcW w:w="2351" w:type="dxa"/>
+            <w:tcBorders/>
+            <w:vAlign w:val="center"/>
+          </w:tcPr>
+          <w:p>
+            <w:pPr>
+              <w:pStyle w:val="Normal"/>
+              <w:widowControl w:val="false"/>
+              <w:suppressAutoHyphens w:val="true"/>
+              <w:spacing w:before="0" w:after="0"/>
+              <w:jc w:val="left"/>
+              <w:cnfStyle w:val="000000000000" w:firstRow="0" w:lastRow="0" w:firstColumn="0" w:lastColumn="0" w:oddVBand="0" w:evenVBand="0" w:oddHBand="0" w:evenHBand="0" w:firstRowFirstColumn="0" w:firstRowLastColumn="0" w:lastRowFirstColumn="0" w:lastRowLastColumn="0"/>
+              <w:rPr>
+                <w:rFonts w:cs="Arial"/>
+                <w:szCs w:val="22"/>
+              </w:rPr>
+            </w:pPr>
+            <w:r>
+              <w:rPr>
+                <w:rFonts w:cs="Arial"/>
+                <w:szCs w:val="22"/>
               </w:rPr>
             </w:r>
           </w:p>
@@ -1385,7 +1338,7 @@
         </w:trPr>
         <w:tc>
           <w:tcPr>
-            <w:tcW w:w="2121" w:type="dxa"/>
+            <w:tcW w:w="2120" w:type="dxa"/>
             <w:cnfStyle w:val="001000000000" w:firstRow="0" w:lastRow="0" w:firstColumn="1" w:lastColumn="0" w:oddVBand="0" w:evenVBand="0" w:oddHBand="0" w:evenHBand="0" w:firstRowFirstColumn="0" w:firstRowLastColumn="0" w:lastRowFirstColumn="0" w:lastRowLastColumn="0"/>
             <w:tcBorders/>
             <w:vAlign w:val="center"/>
@@ -1393,7 +1346,8 @@
           <w:p>
             <w:pPr>
               <w:pStyle w:val="Normal"/>
-              <w:widowControl/>
+              <w:widowControl w:val="false"/>
+              <w:suppressAutoHyphens w:val="true"/>
               <w:spacing w:before="0" w:after="0"/>
               <w:jc w:val="left"/>
               <w:rPr>
@@ -1428,7 +1382,8 @@
           <w:p>
             <w:pPr>
               <w:pStyle w:val="Normal"/>
-              <w:widowControl/>
+              <w:widowControl w:val="false"/>
+              <w:suppressAutoHyphens w:val="true"/>
               <w:spacing w:before="0" w:after="0"/>
               <w:jc w:val="left"/>
               <w:cnfStyle w:val="000000000000" w:firstRow="0" w:lastRow="0" w:firstColumn="0" w:lastColumn="0" w:oddVBand="0" w:evenVBand="0" w:oddHBand="0" w:evenHBand="0" w:firstRowFirstColumn="0" w:firstRowLastColumn="0" w:lastRowFirstColumn="0" w:lastRowLastColumn="0"/>
@@ -1448,79 +1403,33 @@
                 <w:szCs w:val="22"/>
                 <w:lang w:val="en-CA" w:eastAsia="zh-CN" w:bidi="ar-SA"/>
               </w:rPr>
-              <w:t xml:space="preserve">Introduction to </w:t>
-            </w:r>
-            <w:r>
-              <w:rPr>
-                <w:rFonts w:eastAsia="Calibri" w:cs="Arial"/>
-                <w:bCs/>
-                <w:kern w:val="0"/>
-                <w:sz w:val="22"/>
-                <w:szCs w:val="22"/>
-                <w:lang w:val="en-CA" w:eastAsia="zh-CN" w:bidi="ar-SA"/>
-              </w:rPr>
-              <w:t>P</w:t>
-            </w:r>
-            <w:r>
-              <w:rPr>
-                <w:rFonts w:eastAsia="Calibri" w:cs="Arial"/>
-                <w:bCs/>
-                <w:kern w:val="0"/>
-                <w:sz w:val="22"/>
-                <w:szCs w:val="22"/>
-                <w:lang w:val="en-CA" w:eastAsia="zh-CN" w:bidi="ar-SA"/>
-              </w:rPr>
-              <w:t xml:space="preserve">ython; </w:t>
-            </w:r>
-            <w:r>
-              <w:rPr>
-                <w:rFonts w:eastAsia="Calibri" w:cs="Arial"/>
-                <w:bCs/>
-                <w:kern w:val="0"/>
-                <w:sz w:val="22"/>
-                <w:szCs w:val="22"/>
-                <w:lang w:val="en-CA" w:eastAsia="zh-CN" w:bidi="ar-SA"/>
-              </w:rPr>
-              <w:t xml:space="preserve">basic linear algebra; model </w:t>
-            </w:r>
-            <w:r>
-              <w:rPr>
-                <w:rFonts w:eastAsia="Calibri" w:cs="Arial"/>
-                <w:bCs/>
-                <w:kern w:val="0"/>
-                <w:sz w:val="22"/>
-                <w:szCs w:val="22"/>
-                <w:lang w:val="en-CA" w:eastAsia="zh-CN" w:bidi="ar-SA"/>
-              </w:rPr>
-              <w:t>evaluation methods</w:t>
-            </w:r>
-          </w:p>
-        </w:tc>
-        <w:tc>
-          <w:tcPr>
-            <w:tcW w:w="2350" w:type="dxa"/>
-            <w:tcBorders/>
-            <w:vAlign w:val="center"/>
-          </w:tcPr>
-          <w:p>
-            <w:pPr>
-              <w:pStyle w:val="Normal"/>
-              <w:widowControl/>
-              <w:spacing w:before="0" w:after="0"/>
-              <w:jc w:val="left"/>
-              <w:cnfStyle w:val="000000000000" w:firstRow="0" w:lastRow="0" w:firstColumn="0" w:lastColumn="0" w:oddVBand="0" w:evenVBand="0" w:oddHBand="0" w:evenHBand="0" w:firstRowFirstColumn="0" w:firstRowLastColumn="0" w:lastRowFirstColumn="0" w:lastRowLastColumn="0"/>
-              <w:rPr>
-                <w:rFonts w:cs="Arial"/>
-                <w:szCs w:val="22"/>
-              </w:rPr>
-            </w:pPr>
-            <w:r>
-              <w:rPr>
-                <w:rFonts w:eastAsia="Calibri" w:cs="Arial"/>
-                <w:kern w:val="0"/>
-                <w:sz w:val="22"/>
-                <w:szCs w:val="22"/>
-                <w:lang w:val="en-US" w:eastAsia="en-US" w:bidi="ar-SA"/>
+              <w:t>Introduction to Python; basic linear algebra; model evaluation methods</w:t>
+            </w:r>
+          </w:p>
+        </w:tc>
+        <w:tc>
+          <w:tcPr>
+            <w:tcW w:w="2351" w:type="dxa"/>
+            <w:tcBorders/>
+            <w:vAlign w:val="center"/>
+          </w:tcPr>
+          <w:p>
+            <w:pPr>
+              <w:pStyle w:val="Normal"/>
+              <w:widowControl w:val="false"/>
+              <w:suppressAutoHyphens w:val="true"/>
+              <w:spacing w:before="0" w:after="0"/>
+              <w:jc w:val="left"/>
+              <w:cnfStyle w:val="000000000000" w:firstRow="0" w:lastRow="0" w:firstColumn="0" w:lastColumn="0" w:oddVBand="0" w:evenVBand="0" w:oddHBand="0" w:evenHBand="0" w:firstRowFirstColumn="0" w:firstRowLastColumn="0" w:lastRowFirstColumn="0" w:lastRowLastColumn="0"/>
+              <w:rPr>
+                <w:rFonts w:cs="Arial"/>
+                <w:szCs w:val="22"/>
+              </w:rPr>
+            </w:pPr>
+            <w:r>
+              <w:rPr>
+                <w:rFonts w:cs="Arial"/>
+                <w:szCs w:val="22"/>
               </w:rPr>
             </w:r>
           </w:p>
@@ -1532,7 +1441,7 @@
         </w:trPr>
         <w:tc>
           <w:tcPr>
-            <w:tcW w:w="2121" w:type="dxa"/>
+            <w:tcW w:w="2120" w:type="dxa"/>
             <w:cnfStyle w:val="001000000000" w:firstRow="0" w:lastRow="0" w:firstColumn="1" w:lastColumn="0" w:oddVBand="0" w:evenVBand="0" w:oddHBand="0" w:evenHBand="0" w:firstRowFirstColumn="0" w:firstRowLastColumn="0" w:lastRowFirstColumn="0" w:lastRowLastColumn="0"/>
             <w:tcBorders/>
             <w:vAlign w:val="center"/>
@@ -1540,7 +1449,8 @@
           <w:p>
             <w:pPr>
               <w:pStyle w:val="Normal"/>
-              <w:widowControl/>
+              <w:widowControl w:val="false"/>
+              <w:suppressAutoHyphens w:val="true"/>
               <w:spacing w:before="0" w:after="0"/>
               <w:jc w:val="left"/>
               <w:rPr>
@@ -1575,7 +1485,8 @@
           <w:p>
             <w:pPr>
               <w:pStyle w:val="Normal"/>
-              <w:widowControl/>
+              <w:widowControl w:val="false"/>
+              <w:suppressAutoHyphens w:val="true"/>
               <w:spacing w:before="0" w:after="0"/>
               <w:jc w:val="left"/>
               <w:cnfStyle w:val="000000000000" w:firstRow="0" w:lastRow="0" w:firstColumn="0" w:lastColumn="0" w:oddVBand="0" w:evenVBand="0" w:oddHBand="0" w:evenHBand="0" w:firstRowFirstColumn="0" w:firstRowLastColumn="0" w:lastRowFirstColumn="0" w:lastRowLastColumn="0"/>
@@ -1599,14 +1510,15 @@
         </w:tc>
         <w:tc>
           <w:tcPr>
-            <w:tcW w:w="2350" w:type="dxa"/>
-            <w:tcBorders/>
-            <w:vAlign w:val="center"/>
-          </w:tcPr>
-          <w:p>
-            <w:pPr>
-              <w:pStyle w:val="Normal"/>
-              <w:widowControl/>
+            <w:tcW w:w="2351" w:type="dxa"/>
+            <w:tcBorders/>
+            <w:vAlign w:val="center"/>
+          </w:tcPr>
+          <w:p>
+            <w:pPr>
+              <w:pStyle w:val="Normal"/>
+              <w:widowControl w:val="false"/>
+              <w:suppressAutoHyphens w:val="true"/>
               <w:spacing w:before="0" w:after="0"/>
               <w:jc w:val="left"/>
               <w:cnfStyle w:val="000000000000" w:firstRow="0" w:lastRow="0" w:firstColumn="0" w:lastColumn="0" w:oddVBand="0" w:evenVBand="0" w:oddHBand="0" w:evenHBand="0" w:firstRowFirstColumn="0" w:firstRowLastColumn="0" w:lastRowFirstColumn="0" w:lastRowLastColumn="0"/>
@@ -1634,7 +1546,7 @@
         </w:trPr>
         <w:tc>
           <w:tcPr>
-            <w:tcW w:w="2121" w:type="dxa"/>
+            <w:tcW w:w="2120" w:type="dxa"/>
             <w:cnfStyle w:val="001000000000" w:firstRow="0" w:lastRow="0" w:firstColumn="1" w:lastColumn="0" w:oddVBand="0" w:evenVBand="0" w:oddHBand="0" w:evenHBand="0" w:firstRowFirstColumn="0" w:firstRowLastColumn="0" w:lastRowFirstColumn="0" w:lastRowLastColumn="0"/>
             <w:tcBorders/>
             <w:vAlign w:val="center"/>
@@ -1642,7 +1554,8 @@
           <w:p>
             <w:pPr>
               <w:pStyle w:val="Normal"/>
-              <w:widowControl/>
+              <w:widowControl w:val="false"/>
+              <w:suppressAutoHyphens w:val="true"/>
               <w:spacing w:before="0" w:after="0"/>
               <w:jc w:val="left"/>
               <w:rPr>
@@ -1677,7 +1590,8 @@
           <w:p>
             <w:pPr>
               <w:pStyle w:val="Normal"/>
-              <w:widowControl/>
+              <w:widowControl w:val="false"/>
+              <w:suppressAutoHyphens w:val="true"/>
               <w:spacing w:before="0" w:after="0"/>
               <w:jc w:val="left"/>
               <w:cnfStyle w:val="000000000000" w:firstRow="0" w:lastRow="0" w:firstColumn="0" w:lastColumn="0" w:oddVBand="0" w:evenVBand="0" w:oddHBand="0" w:evenHBand="0" w:firstRowFirstColumn="0" w:firstRowLastColumn="0" w:lastRowFirstColumn="0" w:lastRowLastColumn="0"/>
@@ -1700,29 +1614,27 @@
         </w:tc>
         <w:tc>
           <w:tcPr>
-            <w:tcW w:w="2350" w:type="dxa"/>
-            <w:tcBorders/>
-            <w:vAlign w:val="center"/>
-          </w:tcPr>
-          <w:p>
-            <w:pPr>
-              <w:pStyle w:val="Normal"/>
-              <w:widowControl/>
-              <w:spacing w:before="0" w:after="0"/>
-              <w:jc w:val="left"/>
-              <w:cnfStyle w:val="000000000000" w:firstRow="0" w:lastRow="0" w:firstColumn="0" w:lastColumn="0" w:oddVBand="0" w:evenVBand="0" w:oddHBand="0" w:evenHBand="0" w:firstRowFirstColumn="0" w:firstRowLastColumn="0" w:lastRowFirstColumn="0" w:lastRowLastColumn="0"/>
-              <w:rPr>
-                <w:rFonts w:cs="Arial"/>
-                <w:szCs w:val="22"/>
-              </w:rPr>
-            </w:pPr>
-            <w:r>
-              <w:rPr>
-                <w:rFonts w:eastAsia="Calibri" w:cs="Arial"/>
-                <w:kern w:val="0"/>
-                <w:sz w:val="22"/>
-                <w:szCs w:val="22"/>
-                <w:lang w:val="en-US" w:eastAsia="en-US" w:bidi="ar-SA"/>
+            <w:tcW w:w="2351" w:type="dxa"/>
+            <w:tcBorders/>
+            <w:vAlign w:val="center"/>
+          </w:tcPr>
+          <w:p>
+            <w:pPr>
+              <w:pStyle w:val="Normal"/>
+              <w:widowControl w:val="false"/>
+              <w:suppressAutoHyphens w:val="true"/>
+              <w:spacing w:before="0" w:after="0"/>
+              <w:jc w:val="left"/>
+              <w:cnfStyle w:val="000000000000" w:firstRow="0" w:lastRow="0" w:firstColumn="0" w:lastColumn="0" w:oddVBand="0" w:evenVBand="0" w:oddHBand="0" w:evenHBand="0" w:firstRowFirstColumn="0" w:firstRowLastColumn="0" w:lastRowFirstColumn="0" w:lastRowLastColumn="0"/>
+              <w:rPr>
+                <w:rFonts w:cs="Arial"/>
+                <w:szCs w:val="22"/>
+              </w:rPr>
+            </w:pPr>
+            <w:r>
+              <w:rPr>
+                <w:rFonts w:cs="Arial"/>
+                <w:szCs w:val="22"/>
               </w:rPr>
             </w:r>
           </w:p>
@@ -1734,7 +1646,7 @@
         </w:trPr>
         <w:tc>
           <w:tcPr>
-            <w:tcW w:w="2121" w:type="dxa"/>
+            <w:tcW w:w="2120" w:type="dxa"/>
             <w:cnfStyle w:val="001000000000" w:firstRow="0" w:lastRow="0" w:firstColumn="1" w:lastColumn="0" w:oddVBand="0" w:evenVBand="0" w:oddHBand="0" w:evenHBand="0" w:firstRowFirstColumn="0" w:firstRowLastColumn="0" w:lastRowFirstColumn="0" w:lastRowLastColumn="0"/>
             <w:tcBorders/>
             <w:vAlign w:val="center"/>
@@ -1742,7 +1654,8 @@
           <w:p>
             <w:pPr>
               <w:pStyle w:val="Normal"/>
-              <w:widowControl/>
+              <w:widowControl w:val="false"/>
+              <w:suppressAutoHyphens w:val="true"/>
               <w:spacing w:before="0" w:after="0"/>
               <w:jc w:val="left"/>
               <w:rPr>
@@ -1777,7 +1690,8 @@
           <w:p>
             <w:pPr>
               <w:pStyle w:val="Normal"/>
-              <w:widowControl/>
+              <w:widowControl w:val="false"/>
+              <w:suppressAutoHyphens w:val="true"/>
               <w:spacing w:before="0" w:after="0"/>
               <w:jc w:val="left"/>
               <w:cnfStyle w:val="000000000000" w:firstRow="0" w:lastRow="0" w:firstColumn="0" w:lastColumn="0" w:oddVBand="0" w:evenVBand="0" w:oddHBand="0" w:evenHBand="0" w:firstRowFirstColumn="0" w:firstRowLastColumn="0" w:lastRowFirstColumn="0" w:lastRowLastColumn="0"/>
@@ -1794,45 +1708,33 @@
                 <w:szCs w:val="22"/>
                 <w:lang w:val="en-US" w:eastAsia="en-US" w:bidi="ar-SA"/>
               </w:rPr>
-              <w:t>Supervised learning; P</w:t>
-            </w:r>
-            <w:r>
-              <w:rPr>
-                <w:rFonts w:eastAsia="Calibri" w:cs="Arial"/>
-                <w:kern w:val="0"/>
-                <w:sz w:val="22"/>
-                <w:szCs w:val="22"/>
-                <w:lang w:val="en-US" w:eastAsia="en-US" w:bidi="ar-SA"/>
-              </w:rPr>
-              <w:t>ython tutorial for supervised learning practice</w:t>
-            </w:r>
-          </w:p>
-        </w:tc>
-        <w:tc>
-          <w:tcPr>
-            <w:tcW w:w="2350" w:type="dxa"/>
-            <w:tcBorders/>
-            <w:vAlign w:val="center"/>
-          </w:tcPr>
-          <w:p>
-            <w:pPr>
-              <w:pStyle w:val="Normal"/>
-              <w:widowControl/>
-              <w:spacing w:before="0" w:after="0"/>
-              <w:jc w:val="left"/>
-              <w:cnfStyle w:val="000000000000" w:firstRow="0" w:lastRow="0" w:firstColumn="0" w:lastColumn="0" w:oddVBand="0" w:evenVBand="0" w:oddHBand="0" w:evenHBand="0" w:firstRowFirstColumn="0" w:firstRowLastColumn="0" w:lastRowFirstColumn="0" w:lastRowLastColumn="0"/>
-              <w:rPr>
-                <w:rFonts w:cs="Arial"/>
-                <w:szCs w:val="22"/>
-              </w:rPr>
-            </w:pPr>
-            <w:r>
-              <w:rPr>
-                <w:rFonts w:eastAsia="Calibri" w:cs="Arial"/>
-                <w:kern w:val="0"/>
-                <w:sz w:val="22"/>
-                <w:szCs w:val="22"/>
-                <w:lang w:val="en-US" w:eastAsia="en-US" w:bidi="ar-SA"/>
+              <w:t>Supervised learning; Python tutorial for supervised learning practice</w:t>
+            </w:r>
+          </w:p>
+        </w:tc>
+        <w:tc>
+          <w:tcPr>
+            <w:tcW w:w="2351" w:type="dxa"/>
+            <w:tcBorders/>
+            <w:vAlign w:val="center"/>
+          </w:tcPr>
+          <w:p>
+            <w:pPr>
+              <w:pStyle w:val="Normal"/>
+              <w:widowControl w:val="false"/>
+              <w:suppressAutoHyphens w:val="true"/>
+              <w:spacing w:before="0" w:after="0"/>
+              <w:jc w:val="left"/>
+              <w:cnfStyle w:val="000000000000" w:firstRow="0" w:lastRow="0" w:firstColumn="0" w:lastColumn="0" w:oddVBand="0" w:evenVBand="0" w:oddHBand="0" w:evenHBand="0" w:firstRowFirstColumn="0" w:firstRowLastColumn="0" w:lastRowFirstColumn="0" w:lastRowLastColumn="0"/>
+              <w:rPr>
+                <w:rFonts w:cs="Arial"/>
+                <w:szCs w:val="22"/>
+              </w:rPr>
+            </w:pPr>
+            <w:r>
+              <w:rPr>
+                <w:rFonts w:cs="Arial"/>
+                <w:szCs w:val="22"/>
               </w:rPr>
             </w:r>
           </w:p>
@@ -1844,7 +1746,7 @@
         </w:trPr>
         <w:tc>
           <w:tcPr>
-            <w:tcW w:w="2121" w:type="dxa"/>
+            <w:tcW w:w="2120" w:type="dxa"/>
             <w:cnfStyle w:val="001000000000" w:firstRow="0" w:lastRow="0" w:firstColumn="1" w:lastColumn="0" w:oddVBand="0" w:evenVBand="0" w:oddHBand="0" w:evenHBand="0" w:firstRowFirstColumn="0" w:firstRowLastColumn="0" w:lastRowFirstColumn="0" w:lastRowLastColumn="0"/>
             <w:tcBorders/>
             <w:vAlign w:val="center"/>
@@ -1852,7 +1754,8 @@
           <w:p>
             <w:pPr>
               <w:pStyle w:val="Normal"/>
-              <w:widowControl/>
+              <w:widowControl w:val="false"/>
+              <w:suppressAutoHyphens w:val="true"/>
               <w:spacing w:before="0" w:after="0"/>
               <w:jc w:val="left"/>
               <w:rPr>
@@ -1887,7 +1790,8 @@
           <w:p>
             <w:pPr>
               <w:pStyle w:val="Normal"/>
-              <w:widowControl/>
+              <w:widowControl w:val="false"/>
+              <w:suppressAutoHyphens w:val="true"/>
               <w:spacing w:before="0" w:after="0"/>
               <w:jc w:val="left"/>
               <w:cnfStyle w:val="000000000000" w:firstRow="0" w:lastRow="0" w:firstColumn="0" w:lastColumn="0" w:oddVBand="0" w:evenVBand="0" w:oddHBand="0" w:evenHBand="0" w:firstRowFirstColumn="0" w:firstRowLastColumn="0" w:lastRowFirstColumn="0" w:lastRowLastColumn="0"/>
@@ -1910,14 +1814,15 @@
         </w:tc>
         <w:tc>
           <w:tcPr>
-            <w:tcW w:w="2350" w:type="dxa"/>
-            <w:tcBorders/>
-            <w:vAlign w:val="center"/>
-          </w:tcPr>
-          <w:p>
-            <w:pPr>
-              <w:pStyle w:val="Normal"/>
-              <w:widowControl/>
+            <w:tcW w:w="2351" w:type="dxa"/>
+            <w:tcBorders/>
+            <w:vAlign w:val="center"/>
+          </w:tcPr>
+          <w:p>
+            <w:pPr>
+              <w:pStyle w:val="Normal"/>
+              <w:widowControl w:val="false"/>
+              <w:suppressAutoHyphens w:val="true"/>
               <w:spacing w:before="0" w:after="0"/>
               <w:jc w:val="left"/>
               <w:cnfStyle w:val="000000000000" w:firstRow="0" w:lastRow="0" w:firstColumn="0" w:lastColumn="0" w:oddVBand="0" w:evenVBand="0" w:oddHBand="0" w:evenHBand="0" w:firstRowFirstColumn="0" w:firstRowLastColumn="0" w:lastRowFirstColumn="0" w:lastRowLastColumn="0"/>
@@ -1945,7 +1850,7 @@
         </w:trPr>
         <w:tc>
           <w:tcPr>
-            <w:tcW w:w="2121" w:type="dxa"/>
+            <w:tcW w:w="2120" w:type="dxa"/>
             <w:cnfStyle w:val="001000000000" w:firstRow="0" w:lastRow="0" w:firstColumn="1" w:lastColumn="0" w:oddVBand="0" w:evenVBand="0" w:oddHBand="0" w:evenHBand="0" w:firstRowFirstColumn="0" w:firstRowLastColumn="0" w:lastRowFirstColumn="0" w:lastRowLastColumn="0"/>
             <w:tcBorders/>
             <w:vAlign w:val="center"/>
@@ -1953,7 +1858,8 @@
           <w:p>
             <w:pPr>
               <w:pStyle w:val="Normal"/>
-              <w:widowControl/>
+              <w:widowControl w:val="false"/>
+              <w:suppressAutoHyphens w:val="true"/>
               <w:spacing w:before="0" w:after="0"/>
               <w:jc w:val="left"/>
               <w:rPr>
@@ -1988,7 +1894,8 @@
           <w:p>
             <w:pPr>
               <w:pStyle w:val="Normal"/>
-              <w:widowControl/>
+              <w:widowControl w:val="false"/>
+              <w:suppressAutoHyphens w:val="true"/>
               <w:spacing w:before="0" w:after="0"/>
               <w:jc w:val="left"/>
               <w:cnfStyle w:val="000000000000" w:firstRow="0" w:lastRow="0" w:firstColumn="0" w:lastColumn="0" w:oddVBand="0" w:evenVBand="0" w:oddHBand="0" w:evenHBand="0" w:firstRowFirstColumn="0" w:firstRowLastColumn="0" w:lastRowFirstColumn="0" w:lastRowLastColumn="0"/>
@@ -2011,29 +1918,27 @@
         </w:tc>
         <w:tc>
           <w:tcPr>
-            <w:tcW w:w="2350" w:type="dxa"/>
-            <w:tcBorders/>
-            <w:vAlign w:val="center"/>
-          </w:tcPr>
-          <w:p>
-            <w:pPr>
-              <w:pStyle w:val="Normal"/>
-              <w:widowControl/>
-              <w:spacing w:before="0" w:after="0"/>
-              <w:jc w:val="left"/>
-              <w:cnfStyle w:val="000000000000" w:firstRow="0" w:lastRow="0" w:firstColumn="0" w:lastColumn="0" w:oddVBand="0" w:evenVBand="0" w:oddHBand="0" w:evenHBand="0" w:firstRowFirstColumn="0" w:firstRowLastColumn="0" w:lastRowFirstColumn="0" w:lastRowLastColumn="0"/>
-              <w:rPr>
-                <w:rFonts w:cs="Arial"/>
-                <w:szCs w:val="22"/>
-              </w:rPr>
-            </w:pPr>
-            <w:r>
-              <w:rPr>
-                <w:rFonts w:eastAsia="Calibri" w:cs="Arial"/>
-                <w:kern w:val="0"/>
-                <w:sz w:val="22"/>
-                <w:szCs w:val="22"/>
-                <w:lang w:val="en-US" w:eastAsia="en-US" w:bidi="ar-SA"/>
+            <w:tcW w:w="2351" w:type="dxa"/>
+            <w:tcBorders/>
+            <w:vAlign w:val="center"/>
+          </w:tcPr>
+          <w:p>
+            <w:pPr>
+              <w:pStyle w:val="Normal"/>
+              <w:widowControl w:val="false"/>
+              <w:suppressAutoHyphens w:val="true"/>
+              <w:spacing w:before="0" w:after="0"/>
+              <w:jc w:val="left"/>
+              <w:cnfStyle w:val="000000000000" w:firstRow="0" w:lastRow="0" w:firstColumn="0" w:lastColumn="0" w:oddVBand="0" w:evenVBand="0" w:oddHBand="0" w:evenHBand="0" w:firstRowFirstColumn="0" w:firstRowLastColumn="0" w:lastRowFirstColumn="0" w:lastRowLastColumn="0"/>
+              <w:rPr>
+                <w:rFonts w:cs="Arial"/>
+                <w:szCs w:val="22"/>
+              </w:rPr>
+            </w:pPr>
+            <w:r>
+              <w:rPr>
+                <w:rFonts w:cs="Arial"/>
+                <w:szCs w:val="22"/>
               </w:rPr>
             </w:r>
           </w:p>
@@ -2045,7 +1950,7 @@
         </w:trPr>
         <w:tc>
           <w:tcPr>
-            <w:tcW w:w="2121" w:type="dxa"/>
+            <w:tcW w:w="2120" w:type="dxa"/>
             <w:cnfStyle w:val="001000000000" w:firstRow="0" w:lastRow="0" w:firstColumn="1" w:lastColumn="0" w:oddVBand="0" w:evenVBand="0" w:oddHBand="0" w:evenHBand="0" w:firstRowFirstColumn="0" w:firstRowLastColumn="0" w:lastRowFirstColumn="0" w:lastRowLastColumn="0"/>
             <w:tcBorders/>
             <w:vAlign w:val="center"/>
@@ -2053,7 +1958,8 @@
           <w:p>
             <w:pPr>
               <w:pStyle w:val="Normal"/>
-              <w:widowControl/>
+              <w:widowControl w:val="false"/>
+              <w:suppressAutoHyphens w:val="true"/>
               <w:spacing w:before="0" w:after="0"/>
               <w:jc w:val="left"/>
               <w:rPr>
@@ -2088,7 +1994,8 @@
           <w:p>
             <w:pPr>
               <w:pStyle w:val="Normal"/>
-              <w:widowControl/>
+              <w:widowControl w:val="false"/>
+              <w:suppressAutoHyphens w:val="true"/>
               <w:spacing w:before="0" w:after="0"/>
               <w:jc w:val="left"/>
               <w:cnfStyle w:val="000000000000" w:firstRow="0" w:lastRow="0" w:firstColumn="0" w:lastColumn="0" w:oddVBand="0" w:evenVBand="0" w:oddHBand="0" w:evenHBand="0" w:firstRowFirstColumn="0" w:firstRowLastColumn="0" w:lastRowFirstColumn="0" w:lastRowLastColumn="0"/>
@@ -2105,45 +2012,33 @@
                 <w:szCs w:val="22"/>
                 <w:lang w:val="en-US" w:eastAsia="en-US" w:bidi="ar-SA"/>
               </w:rPr>
-              <w:t xml:space="preserve">Unsupervised learning for clustering: auto-encoder, graph-based methods; Python tutorial for unsupervised learning </w:t>
-            </w:r>
-            <w:r>
-              <w:rPr>
-                <w:rFonts w:eastAsia="Calibri" w:cs="Arial"/>
-                <w:kern w:val="0"/>
-                <w:sz w:val="22"/>
-                <w:szCs w:val="22"/>
-                <w:lang w:val="en-US" w:eastAsia="en-US" w:bidi="ar-SA"/>
-              </w:rPr>
-              <w:t>practice</w:t>
-            </w:r>
-          </w:p>
-        </w:tc>
-        <w:tc>
-          <w:tcPr>
-            <w:tcW w:w="2350" w:type="dxa"/>
-            <w:tcBorders/>
-            <w:vAlign w:val="center"/>
-          </w:tcPr>
-          <w:p>
-            <w:pPr>
-              <w:pStyle w:val="Normal"/>
-              <w:widowControl/>
-              <w:spacing w:before="0" w:after="0"/>
-              <w:jc w:val="left"/>
-              <w:cnfStyle w:val="000000000000" w:firstRow="0" w:lastRow="0" w:firstColumn="0" w:lastColumn="0" w:oddVBand="0" w:evenVBand="0" w:oddHBand="0" w:evenHBand="0" w:firstRowFirstColumn="0" w:firstRowLastColumn="0" w:lastRowFirstColumn="0" w:lastRowLastColumn="0"/>
-              <w:rPr>
-                <w:rFonts w:cs="Arial"/>
-                <w:szCs w:val="22"/>
-              </w:rPr>
-            </w:pPr>
-            <w:r>
-              <w:rPr>
-                <w:rFonts w:eastAsia="Calibri" w:cs="Arial"/>
-                <w:kern w:val="0"/>
-                <w:sz w:val="22"/>
-                <w:szCs w:val="22"/>
-                <w:lang w:val="en-US" w:eastAsia="en-US" w:bidi="ar-SA"/>
+              <w:t>Unsupervised learning for clustering: auto-encoder, graph-based methods; Python tutorial for unsupervised learning practice</w:t>
+            </w:r>
+          </w:p>
+        </w:tc>
+        <w:tc>
+          <w:tcPr>
+            <w:tcW w:w="2351" w:type="dxa"/>
+            <w:tcBorders/>
+            <w:vAlign w:val="center"/>
+          </w:tcPr>
+          <w:p>
+            <w:pPr>
+              <w:pStyle w:val="Normal"/>
+              <w:widowControl w:val="false"/>
+              <w:suppressAutoHyphens w:val="true"/>
+              <w:spacing w:before="0" w:after="0"/>
+              <w:jc w:val="left"/>
+              <w:cnfStyle w:val="000000000000" w:firstRow="0" w:lastRow="0" w:firstColumn="0" w:lastColumn="0" w:oddVBand="0" w:evenVBand="0" w:oddHBand="0" w:evenHBand="0" w:firstRowFirstColumn="0" w:firstRowLastColumn="0" w:lastRowFirstColumn="0" w:lastRowLastColumn="0"/>
+              <w:rPr>
+                <w:rFonts w:cs="Arial"/>
+                <w:szCs w:val="22"/>
+              </w:rPr>
+            </w:pPr>
+            <w:r>
+              <w:rPr>
+                <w:rFonts w:cs="Arial"/>
+                <w:szCs w:val="22"/>
               </w:rPr>
             </w:r>
           </w:p>
@@ -2155,7 +2050,7 @@
         </w:trPr>
         <w:tc>
           <w:tcPr>
-            <w:tcW w:w="2121" w:type="dxa"/>
+            <w:tcW w:w="2120" w:type="dxa"/>
             <w:cnfStyle w:val="001000000000" w:firstRow="0" w:lastRow="0" w:firstColumn="1" w:lastColumn="0" w:oddVBand="0" w:evenVBand="0" w:oddHBand="0" w:evenHBand="0" w:firstRowFirstColumn="0" w:firstRowLastColumn="0" w:lastRowFirstColumn="0" w:lastRowLastColumn="0"/>
             <w:tcBorders/>
             <w:vAlign w:val="center"/>
@@ -2163,7 +2058,8 @@
           <w:p>
             <w:pPr>
               <w:pStyle w:val="Normal"/>
-              <w:widowControl/>
+              <w:widowControl w:val="false"/>
+              <w:suppressAutoHyphens w:val="true"/>
               <w:spacing w:before="0" w:after="0"/>
               <w:jc w:val="left"/>
               <w:rPr>
@@ -2198,7 +2094,8 @@
           <w:p>
             <w:pPr>
               <w:pStyle w:val="Normal"/>
-              <w:widowControl/>
+              <w:widowControl w:val="false"/>
+              <w:suppressAutoHyphens w:val="true"/>
               <w:spacing w:before="0" w:after="0"/>
               <w:jc w:val="left"/>
               <w:cnfStyle w:val="000000000000" w:firstRow="0" w:lastRow="0" w:firstColumn="0" w:lastColumn="0" w:oddVBand="0" w:evenVBand="0" w:oddHBand="0" w:evenHBand="0" w:firstRowFirstColumn="0" w:firstRowLastColumn="0" w:lastRowFirstColumn="0" w:lastRowLastColumn="0"/>
@@ -2221,29 +2118,27 @@
         </w:tc>
         <w:tc>
           <w:tcPr>
-            <w:tcW w:w="2350" w:type="dxa"/>
-            <w:tcBorders/>
-            <w:vAlign w:val="center"/>
-          </w:tcPr>
-          <w:p>
-            <w:pPr>
-              <w:pStyle w:val="Normal"/>
-              <w:widowControl/>
-              <w:spacing w:before="0" w:after="0"/>
-              <w:jc w:val="left"/>
-              <w:cnfStyle w:val="000000000000" w:firstRow="0" w:lastRow="0" w:firstColumn="0" w:lastColumn="0" w:oddVBand="0" w:evenVBand="0" w:oddHBand="0" w:evenHBand="0" w:firstRowFirstColumn="0" w:firstRowLastColumn="0" w:lastRowFirstColumn="0" w:lastRowLastColumn="0"/>
-              <w:rPr>
-                <w:rFonts w:cs="Arial"/>
-                <w:szCs w:val="22"/>
-              </w:rPr>
-            </w:pPr>
-            <w:r>
-              <w:rPr>
-                <w:rFonts w:eastAsia="Calibri" w:cs="Arial"/>
-                <w:kern w:val="0"/>
-                <w:sz w:val="22"/>
-                <w:szCs w:val="22"/>
-                <w:lang w:val="en-US" w:eastAsia="en-US" w:bidi="ar-SA"/>
+            <w:tcW w:w="2351" w:type="dxa"/>
+            <w:tcBorders/>
+            <w:vAlign w:val="center"/>
+          </w:tcPr>
+          <w:p>
+            <w:pPr>
+              <w:pStyle w:val="Normal"/>
+              <w:widowControl w:val="false"/>
+              <w:suppressAutoHyphens w:val="true"/>
+              <w:spacing w:before="0" w:after="0"/>
+              <w:jc w:val="left"/>
+              <w:cnfStyle w:val="000000000000" w:firstRow="0" w:lastRow="0" w:firstColumn="0" w:lastColumn="0" w:oddVBand="0" w:evenVBand="0" w:oddHBand="0" w:evenHBand="0" w:firstRowFirstColumn="0" w:firstRowLastColumn="0" w:lastRowFirstColumn="0" w:lastRowLastColumn="0"/>
+              <w:rPr>
+                <w:rFonts w:cs="Arial"/>
+                <w:szCs w:val="22"/>
+              </w:rPr>
+            </w:pPr>
+            <w:r>
+              <w:rPr>
+                <w:rFonts w:cs="Arial"/>
+                <w:szCs w:val="22"/>
               </w:rPr>
             </w:r>
           </w:p>
@@ -2255,14 +2150,15 @@
         </w:trPr>
         <w:tc>
           <w:tcPr>
-            <w:tcW w:w="2121" w:type="dxa"/>
-            <w:tcBorders/>
-            <w:vAlign w:val="center"/>
-          </w:tcPr>
-          <w:p>
-            <w:pPr>
-              <w:pStyle w:val="Normal"/>
-              <w:widowControl/>
+            <w:tcW w:w="2120" w:type="dxa"/>
+            <w:tcBorders/>
+            <w:vAlign w:val="center"/>
+          </w:tcPr>
+          <w:p>
+            <w:pPr>
+              <w:pStyle w:val="Normal"/>
+              <w:widowControl w:val="false"/>
+              <w:suppressAutoHyphens w:val="true"/>
               <w:spacing w:before="0" w:after="0"/>
               <w:jc w:val="left"/>
               <w:cnfStyle w:val="001000000000" w:firstRow="0" w:lastRow="0" w:firstColumn="1" w:lastColumn="0" w:oddVBand="0" w:evenVBand="0" w:oddHBand="0" w:evenHBand="0" w:firstRowFirstColumn="0" w:firstRowLastColumn="0" w:lastRowFirstColumn="0" w:lastRowLastColumn="0"/>
@@ -2298,7 +2194,8 @@
           <w:p>
             <w:pPr>
               <w:pStyle w:val="Normal"/>
-              <w:widowControl/>
+              <w:widowControl w:val="false"/>
+              <w:suppressAutoHyphens w:val="true"/>
               <w:spacing w:before="0" w:after="0"/>
               <w:jc w:val="left"/>
               <w:rPr>
@@ -2320,28 +2217,26 @@
         </w:tc>
         <w:tc>
           <w:tcPr>
-            <w:tcW w:w="2350" w:type="dxa"/>
-            <w:tcBorders/>
-            <w:vAlign w:val="center"/>
-          </w:tcPr>
-          <w:p>
-            <w:pPr>
-              <w:pStyle w:val="Normal"/>
-              <w:widowControl/>
-              <w:spacing w:before="0" w:after="0"/>
-              <w:jc w:val="left"/>
-              <w:rPr>
-                <w:rFonts w:cs="Arial"/>
-                <w:szCs w:val="22"/>
-              </w:rPr>
-            </w:pPr>
-            <w:r>
-              <w:rPr>
-                <w:rFonts w:eastAsia="Calibri" w:cs="Arial"/>
-                <w:kern w:val="0"/>
-                <w:sz w:val="22"/>
-                <w:szCs w:val="22"/>
-                <w:lang w:val="en-US" w:eastAsia="en-US" w:bidi="ar-SA"/>
+            <w:tcW w:w="2351" w:type="dxa"/>
+            <w:tcBorders/>
+            <w:vAlign w:val="center"/>
+          </w:tcPr>
+          <w:p>
+            <w:pPr>
+              <w:pStyle w:val="Normal"/>
+              <w:widowControl w:val="false"/>
+              <w:suppressAutoHyphens w:val="true"/>
+              <w:spacing w:before="0" w:after="0"/>
+              <w:jc w:val="left"/>
+              <w:rPr>
+                <w:rFonts w:cs="Arial"/>
+                <w:szCs w:val="22"/>
+              </w:rPr>
+            </w:pPr>
+            <w:r>
+              <w:rPr>
+                <w:rFonts w:cs="Arial"/>
+                <w:szCs w:val="22"/>
               </w:rPr>
             </w:r>
           </w:p>
@@ -2353,7 +2248,7 @@
         </w:trPr>
         <w:tc>
           <w:tcPr>
-            <w:tcW w:w="2121" w:type="dxa"/>
+            <w:tcW w:w="2120" w:type="dxa"/>
             <w:cnfStyle w:val="001000000000" w:firstRow="0" w:lastRow="0" w:firstColumn="1" w:lastColumn="0" w:oddVBand="0" w:evenVBand="0" w:oddHBand="0" w:evenHBand="0" w:firstRowFirstColumn="0" w:firstRowLastColumn="0" w:lastRowFirstColumn="0" w:lastRowLastColumn="0"/>
             <w:tcBorders/>
             <w:vAlign w:val="center"/>
@@ -2361,7 +2256,8 @@
           <w:p>
             <w:pPr>
               <w:pStyle w:val="Normal"/>
-              <w:widowControl/>
+              <w:widowControl w:val="false"/>
+              <w:suppressAutoHyphens w:val="true"/>
               <w:spacing w:before="0" w:after="0"/>
               <w:jc w:val="left"/>
               <w:rPr>
@@ -2396,7 +2292,8 @@
           <w:p>
             <w:pPr>
               <w:pStyle w:val="Normal"/>
-              <w:widowControl/>
+              <w:widowControl w:val="false"/>
+              <w:suppressAutoHyphens w:val="true"/>
               <w:spacing w:before="0" w:after="0"/>
               <w:jc w:val="left"/>
               <w:cnfStyle w:val="000000000000" w:firstRow="0" w:lastRow="0" w:firstColumn="0" w:lastColumn="0" w:oddVBand="0" w:evenVBand="0" w:oddHBand="0" w:evenHBand="0" w:firstRowFirstColumn="0" w:firstRowLastColumn="0" w:lastRowFirstColumn="0" w:lastRowLastColumn="0"/>
@@ -2419,14 +2316,15 @@
         </w:tc>
         <w:tc>
           <w:tcPr>
-            <w:tcW w:w="2350" w:type="dxa"/>
-            <w:tcBorders/>
-            <w:vAlign w:val="center"/>
-          </w:tcPr>
-          <w:p>
-            <w:pPr>
-              <w:pStyle w:val="Normal"/>
-              <w:widowControl/>
+            <w:tcW w:w="2351" w:type="dxa"/>
+            <w:tcBorders/>
+            <w:vAlign w:val="center"/>
+          </w:tcPr>
+          <w:p>
+            <w:pPr>
+              <w:pStyle w:val="Normal"/>
+              <w:widowControl w:val="false"/>
+              <w:suppressAutoHyphens w:val="true"/>
               <w:spacing w:before="0" w:after="0"/>
               <w:jc w:val="left"/>
               <w:cnfStyle w:val="000000000000" w:firstRow="0" w:lastRow="0" w:firstColumn="0" w:lastColumn="0" w:oddVBand="0" w:evenVBand="0" w:oddHBand="0" w:evenHBand="0" w:firstRowFirstColumn="0" w:firstRowLastColumn="0" w:lastRowFirstColumn="0" w:lastRowLastColumn="0"/>
@@ -2454,7 +2352,7 @@
         </w:trPr>
         <w:tc>
           <w:tcPr>
-            <w:tcW w:w="2121" w:type="dxa"/>
+            <w:tcW w:w="2120" w:type="dxa"/>
             <w:cnfStyle w:val="001000000000" w:firstRow="0" w:lastRow="0" w:firstColumn="1" w:lastColumn="0" w:oddVBand="0" w:evenVBand="0" w:oddHBand="0" w:evenHBand="0" w:firstRowFirstColumn="0" w:firstRowLastColumn="0" w:lastRowFirstColumn="0" w:lastRowLastColumn="0"/>
             <w:tcBorders/>
             <w:vAlign w:val="center"/>
@@ -2462,7 +2360,8 @@
           <w:p>
             <w:pPr>
               <w:pStyle w:val="Normal"/>
-              <w:widowControl/>
+              <w:widowControl w:val="false"/>
+              <w:suppressAutoHyphens w:val="true"/>
               <w:spacing w:before="0" w:after="0"/>
               <w:jc w:val="left"/>
               <w:rPr>
@@ -2497,7 +2396,8 @@
           <w:p>
             <w:pPr>
               <w:pStyle w:val="Normal"/>
-              <w:widowControl/>
+              <w:widowControl w:val="false"/>
+              <w:suppressAutoHyphens w:val="true"/>
               <w:spacing w:before="0" w:after="0"/>
               <w:jc w:val="left"/>
               <w:cnfStyle w:val="000000000000" w:firstRow="0" w:lastRow="0" w:firstColumn="0" w:lastColumn="0" w:oddVBand="0" w:evenVBand="0" w:oddHBand="0" w:evenHBand="0" w:firstRowFirstColumn="0" w:firstRowLastColumn="0" w:lastRowFirstColumn="0" w:lastRowLastColumn="0"/>
@@ -2520,29 +2420,27 @@
         </w:tc>
         <w:tc>
           <w:tcPr>
-            <w:tcW w:w="2350" w:type="dxa"/>
-            <w:tcBorders/>
-            <w:vAlign w:val="center"/>
-          </w:tcPr>
-          <w:p>
-            <w:pPr>
-              <w:pStyle w:val="Normal"/>
-              <w:widowControl/>
-              <w:spacing w:before="0" w:after="0"/>
-              <w:jc w:val="left"/>
-              <w:cnfStyle w:val="000000000000" w:firstRow="0" w:lastRow="0" w:firstColumn="0" w:lastColumn="0" w:oddVBand="0" w:evenVBand="0" w:oddHBand="0" w:evenHBand="0" w:firstRowFirstColumn="0" w:firstRowLastColumn="0" w:lastRowFirstColumn="0" w:lastRowLastColumn="0"/>
-              <w:rPr>
-                <w:rFonts w:cs="Arial"/>
-                <w:szCs w:val="22"/>
-              </w:rPr>
-            </w:pPr>
-            <w:r>
-              <w:rPr>
-                <w:rFonts w:eastAsia="Calibri" w:cs="Arial"/>
-                <w:kern w:val="0"/>
-                <w:sz w:val="22"/>
-                <w:szCs w:val="22"/>
-                <w:lang w:val="en-US" w:eastAsia="en-US" w:bidi="ar-SA"/>
+            <w:tcW w:w="2351" w:type="dxa"/>
+            <w:tcBorders/>
+            <w:vAlign w:val="center"/>
+          </w:tcPr>
+          <w:p>
+            <w:pPr>
+              <w:pStyle w:val="Normal"/>
+              <w:widowControl w:val="false"/>
+              <w:suppressAutoHyphens w:val="true"/>
+              <w:spacing w:before="0" w:after="0"/>
+              <w:jc w:val="left"/>
+              <w:cnfStyle w:val="000000000000" w:firstRow="0" w:lastRow="0" w:firstColumn="0" w:lastColumn="0" w:oddVBand="0" w:evenVBand="0" w:oddHBand="0" w:evenHBand="0" w:firstRowFirstColumn="0" w:firstRowLastColumn="0" w:lastRowFirstColumn="0" w:lastRowLastColumn="0"/>
+              <w:rPr>
+                <w:rFonts w:cs="Arial"/>
+                <w:szCs w:val="22"/>
+              </w:rPr>
+            </w:pPr>
+            <w:r>
+              <w:rPr>
+                <w:rFonts w:cs="Arial"/>
+                <w:szCs w:val="22"/>
               </w:rPr>
             </w:r>
           </w:p>
@@ -2554,7 +2452,7 @@
         </w:trPr>
         <w:tc>
           <w:tcPr>
-            <w:tcW w:w="2121" w:type="dxa"/>
+            <w:tcW w:w="2120" w:type="dxa"/>
             <w:cnfStyle w:val="001000000000" w:firstRow="0" w:lastRow="0" w:firstColumn="1" w:lastColumn="0" w:oddVBand="0" w:evenVBand="0" w:oddHBand="0" w:evenHBand="0" w:firstRowFirstColumn="0" w:firstRowLastColumn="0" w:lastRowFirstColumn="0" w:lastRowLastColumn="0"/>
             <w:tcBorders/>
             <w:vAlign w:val="center"/>
@@ -2562,7 +2460,8 @@
           <w:p>
             <w:pPr>
               <w:pStyle w:val="Normal"/>
-              <w:widowControl/>
+              <w:widowControl w:val="false"/>
+              <w:suppressAutoHyphens w:val="true"/>
               <w:spacing w:before="0" w:after="0"/>
               <w:jc w:val="left"/>
               <w:rPr>
@@ -2597,7 +2496,8 @@
           <w:p>
             <w:pPr>
               <w:pStyle w:val="Normal"/>
-              <w:widowControl/>
+              <w:widowControl w:val="false"/>
+              <w:suppressAutoHyphens w:val="true"/>
               <w:spacing w:before="0" w:after="0"/>
               <w:jc w:val="left"/>
               <w:cnfStyle w:val="000000000000" w:firstRow="0" w:lastRow="0" w:firstColumn="0" w:lastColumn="0" w:oddVBand="0" w:evenVBand="0" w:oddHBand="0" w:evenHBand="0" w:firstRowFirstColumn="0" w:firstRowLastColumn="0" w:lastRowFirstColumn="0" w:lastRowLastColumn="0"/>
@@ -2620,29 +2520,27 @@
         </w:tc>
         <w:tc>
           <w:tcPr>
-            <w:tcW w:w="2350" w:type="dxa"/>
-            <w:tcBorders/>
-            <w:vAlign w:val="center"/>
-          </w:tcPr>
-          <w:p>
-            <w:pPr>
-              <w:pStyle w:val="Normal"/>
-              <w:widowControl/>
-              <w:spacing w:before="0" w:after="0"/>
-              <w:jc w:val="left"/>
-              <w:cnfStyle w:val="000000000000" w:firstRow="0" w:lastRow="0" w:firstColumn="0" w:lastColumn="0" w:oddVBand="0" w:evenVBand="0" w:oddHBand="0" w:evenHBand="0" w:firstRowFirstColumn="0" w:firstRowLastColumn="0" w:lastRowFirstColumn="0" w:lastRowLastColumn="0"/>
-              <w:rPr>
-                <w:rFonts w:cs="Arial"/>
-                <w:szCs w:val="22"/>
-              </w:rPr>
-            </w:pPr>
-            <w:r>
-              <w:rPr>
-                <w:rFonts w:eastAsia="Calibri" w:cs="Arial"/>
-                <w:kern w:val="0"/>
-                <w:sz w:val="22"/>
-                <w:szCs w:val="22"/>
-                <w:lang w:val="en-US" w:eastAsia="en-US" w:bidi="ar-SA"/>
+            <w:tcW w:w="2351" w:type="dxa"/>
+            <w:tcBorders/>
+            <w:vAlign w:val="center"/>
+          </w:tcPr>
+          <w:p>
+            <w:pPr>
+              <w:pStyle w:val="Normal"/>
+              <w:widowControl w:val="false"/>
+              <w:suppressAutoHyphens w:val="true"/>
+              <w:spacing w:before="0" w:after="0"/>
+              <w:jc w:val="left"/>
+              <w:cnfStyle w:val="000000000000" w:firstRow="0" w:lastRow="0" w:firstColumn="0" w:lastColumn="0" w:oddVBand="0" w:evenVBand="0" w:oddHBand="0" w:evenHBand="0" w:firstRowFirstColumn="0" w:firstRowLastColumn="0" w:lastRowFirstColumn="0" w:lastRowLastColumn="0"/>
+              <w:rPr>
+                <w:rFonts w:cs="Arial"/>
+                <w:szCs w:val="22"/>
+              </w:rPr>
+            </w:pPr>
+            <w:r>
+              <w:rPr>
+                <w:rFonts w:cs="Arial"/>
+                <w:szCs w:val="22"/>
               </w:rPr>
             </w:r>
           </w:p>
@@ -3072,12 +2970,13 @@
     <w:rsid w:val="00a52b54"/>
     <w:pPr>
       <w:widowControl/>
+      <w:suppressAutoHyphens w:val="true"/>
       <w:bidi w:val="0"/>
       <w:spacing w:lineRule="auto" w:line="240" w:before="0" w:after="0"/>
       <w:jc w:val="left"/>
     </w:pPr>
     <w:rPr>
-      <w:rFonts w:ascii="Arial" w:hAnsi="Arial" w:cs="Times New Roman (Body CS)" w:eastAsia="Calibri" w:eastAsiaTheme="minorHAnsi"/>
+      <w:rFonts w:ascii="Arial" w:hAnsi="Arial" w:eastAsia="Calibri" w:cs="Times New Roman (Body CS)" w:eastAsiaTheme="minorHAnsi"/>
       <w:color w:val="auto"/>
       <w:kern w:val="0"/>
       <w:sz w:val="22"/>
@@ -3179,12 +3078,13 @@
     <w:rsid w:val="00a52b54"/>
     <w:pPr>
       <w:widowControl/>
+      <w:suppressAutoHyphens w:val="true"/>
       <w:bidi w:val="0"/>
       <w:spacing w:lineRule="auto" w:line="240" w:before="0" w:after="0"/>
       <w:jc w:val="left"/>
     </w:pPr>
     <w:rPr>
-      <w:rFonts w:ascii="Arial" w:hAnsi="Arial" w:cs="Arial" w:eastAsia="Calibri"/>
+      <w:rFonts w:ascii="Arial" w:hAnsi="Arial" w:eastAsia="Calibri" w:cs="Arial"/>
       <w:color w:val="000000"/>
       <w:kern w:val="0"/>
       <w:sz w:val="24"/>

</xml_diff>

<commit_message>
removing old assets, adding lecture slides
</commit_message>
<xml_diff>
--- a/assets/misc/syllabus.docx
+++ b/assets/misc/syllabus.docx
@@ -1073,9 +1073,9 @@
         <w:tblLook w:noVBand="1" w:val="04a0" w:noHBand="0" w:lastColumn="0" w:firstColumn="1" w:lastRow="0" w:firstRow="1"/>
       </w:tblPr>
       <w:tblGrid>
-        <w:gridCol w:w="2120"/>
+        <w:gridCol w:w="2119"/>
         <w:gridCol w:w="5244"/>
-        <w:gridCol w:w="2351"/>
+        <w:gridCol w:w="2352"/>
       </w:tblGrid>
       <w:tr>
         <w:trPr>
@@ -1130,7 +1130,7 @@
         </w:trPr>
         <w:tc>
           <w:tcPr>
-            <w:tcW w:w="2120" w:type="dxa"/>
+            <w:tcW w:w="2119" w:type="dxa"/>
             <w:cnfStyle w:val="001000000000" w:firstRow="0" w:lastRow="0" w:firstColumn="1" w:lastColumn="0" w:oddVBand="0" w:evenVBand="0" w:oddHBand="0" w:evenHBand="0" w:firstRowFirstColumn="0" w:firstRowLastColumn="0" w:lastRowFirstColumn="0" w:lastRowLastColumn="0"/>
             <w:tcBorders/>
             <w:vAlign w:val="center"/>
@@ -1200,7 +1200,7 @@
         </w:tc>
         <w:tc>
           <w:tcPr>
-            <w:tcW w:w="2351" w:type="dxa"/>
+            <w:tcW w:w="2352" w:type="dxa"/>
             <w:tcBorders/>
             <w:vAlign w:val="center"/>
           </w:tcPr>
@@ -1238,7 +1238,7 @@
         </w:trPr>
         <w:tc>
           <w:tcPr>
-            <w:tcW w:w="2120" w:type="dxa"/>
+            <w:tcW w:w="2119" w:type="dxa"/>
             <w:cnfStyle w:val="001000000000" w:firstRow="0" w:lastRow="0" w:firstColumn="1" w:lastColumn="0" w:oddVBand="0" w:evenVBand="0" w:oddHBand="0" w:evenHBand="0" w:firstRowFirstColumn="0" w:firstRowLastColumn="0" w:lastRowFirstColumn="0" w:lastRowLastColumn="0"/>
             <w:tcBorders/>
             <w:vAlign w:val="center"/>
@@ -1306,7 +1306,7 @@
         </w:tc>
         <w:tc>
           <w:tcPr>
-            <w:tcW w:w="2351" w:type="dxa"/>
+            <w:tcW w:w="2352" w:type="dxa"/>
             <w:tcBorders/>
             <w:vAlign w:val="center"/>
           </w:tcPr>
@@ -1338,7 +1338,7 @@
         </w:trPr>
         <w:tc>
           <w:tcPr>
-            <w:tcW w:w="2120" w:type="dxa"/>
+            <w:tcW w:w="2119" w:type="dxa"/>
             <w:cnfStyle w:val="001000000000" w:firstRow="0" w:lastRow="0" w:firstColumn="1" w:lastColumn="0" w:oddVBand="0" w:evenVBand="0" w:oddHBand="0" w:evenHBand="0" w:firstRowFirstColumn="0" w:firstRowLastColumn="0" w:lastRowFirstColumn="0" w:lastRowLastColumn="0"/>
             <w:tcBorders/>
             <w:vAlign w:val="center"/>
@@ -1409,7 +1409,7 @@
         </w:tc>
         <w:tc>
           <w:tcPr>
-            <w:tcW w:w="2351" w:type="dxa"/>
+            <w:tcW w:w="2352" w:type="dxa"/>
             <w:tcBorders/>
             <w:vAlign w:val="center"/>
           </w:tcPr>
@@ -1441,7 +1441,7 @@
         </w:trPr>
         <w:tc>
           <w:tcPr>
-            <w:tcW w:w="2120" w:type="dxa"/>
+            <w:tcW w:w="2119" w:type="dxa"/>
             <w:cnfStyle w:val="001000000000" w:firstRow="0" w:lastRow="0" w:firstColumn="1" w:lastColumn="0" w:oddVBand="0" w:evenVBand="0" w:oddHBand="0" w:evenHBand="0" w:firstRowFirstColumn="0" w:firstRowLastColumn="0" w:lastRowFirstColumn="0" w:lastRowLastColumn="0"/>
             <w:tcBorders/>
             <w:vAlign w:val="center"/>
@@ -1510,32 +1510,28 @@
         </w:tc>
         <w:tc>
           <w:tcPr>
-            <w:tcW w:w="2351" w:type="dxa"/>
-            <w:tcBorders/>
-            <w:vAlign w:val="center"/>
-          </w:tcPr>
-          <w:p>
-            <w:pPr>
-              <w:pStyle w:val="Normal"/>
-              <w:widowControl w:val="false"/>
-              <w:suppressAutoHyphens w:val="true"/>
-              <w:spacing w:before="0" w:after="0"/>
-              <w:jc w:val="left"/>
-              <w:cnfStyle w:val="000000000000" w:firstRow="0" w:lastRow="0" w:firstColumn="0" w:lastColumn="0" w:oddVBand="0" w:evenVBand="0" w:oddHBand="0" w:evenHBand="0" w:firstRowFirstColumn="0" w:firstRowLastColumn="0" w:lastRowFirstColumn="0" w:lastRowLastColumn="0"/>
-              <w:rPr>
-                <w:rFonts w:cs="Arial"/>
-                <w:szCs w:val="22"/>
-              </w:rPr>
-            </w:pPr>
-            <w:r>
-              <w:rPr>
-                <w:rFonts w:eastAsia="Calibri" w:cs="Arial"/>
-                <w:kern w:val="0"/>
-                <w:sz w:val="22"/>
-                <w:szCs w:val="22"/>
-                <w:lang w:val="en-US" w:eastAsia="en-US" w:bidi="ar-SA"/>
-              </w:rPr>
-              <w:t>Assignment #1 due</w:t>
+            <w:tcW w:w="2352" w:type="dxa"/>
+            <w:tcBorders/>
+            <w:vAlign w:val="center"/>
+          </w:tcPr>
+          <w:p>
+            <w:pPr>
+              <w:pStyle w:val="Normal"/>
+              <w:widowControl w:val="false"/>
+              <w:suppressAutoHyphens w:val="true"/>
+              <w:spacing w:before="0" w:after="0"/>
+              <w:jc w:val="left"/>
+              <w:cnfStyle w:val="000000000000" w:firstRow="0" w:lastRow="0" w:firstColumn="0" w:lastColumn="0" w:oddVBand="0" w:evenVBand="0" w:oddHBand="0" w:evenHBand="0" w:firstRowFirstColumn="0" w:firstRowLastColumn="0" w:lastRowFirstColumn="0" w:lastRowLastColumn="0"/>
+              <w:rPr>
+                <w:rFonts w:cs="Arial"/>
+                <w:szCs w:val="22"/>
+              </w:rPr>
+            </w:pPr>
+            <w:r>
+              <w:rPr>
+                <w:rFonts w:cs="Arial"/>
+                <w:szCs w:val="22"/>
+              </w:rPr>
             </w:r>
           </w:p>
         </w:tc>
@@ -1546,7 +1542,7 @@
         </w:trPr>
         <w:tc>
           <w:tcPr>
-            <w:tcW w:w="2120" w:type="dxa"/>
+            <w:tcW w:w="2119" w:type="dxa"/>
             <w:cnfStyle w:val="001000000000" w:firstRow="0" w:lastRow="0" w:firstColumn="1" w:lastColumn="0" w:oddVBand="0" w:evenVBand="0" w:oddHBand="0" w:evenHBand="0" w:firstRowFirstColumn="0" w:firstRowLastColumn="0" w:lastRowFirstColumn="0" w:lastRowLastColumn="0"/>
             <w:tcBorders/>
             <w:vAlign w:val="center"/>
@@ -1614,28 +1610,32 @@
         </w:tc>
         <w:tc>
           <w:tcPr>
-            <w:tcW w:w="2351" w:type="dxa"/>
-            <w:tcBorders/>
-            <w:vAlign w:val="center"/>
-          </w:tcPr>
-          <w:p>
-            <w:pPr>
-              <w:pStyle w:val="Normal"/>
-              <w:widowControl w:val="false"/>
-              <w:suppressAutoHyphens w:val="true"/>
-              <w:spacing w:before="0" w:after="0"/>
-              <w:jc w:val="left"/>
-              <w:cnfStyle w:val="000000000000" w:firstRow="0" w:lastRow="0" w:firstColumn="0" w:lastColumn="0" w:oddVBand="0" w:evenVBand="0" w:oddHBand="0" w:evenHBand="0" w:firstRowFirstColumn="0" w:firstRowLastColumn="0" w:lastRowFirstColumn="0" w:lastRowLastColumn="0"/>
-              <w:rPr>
-                <w:rFonts w:cs="Arial"/>
-                <w:szCs w:val="22"/>
-              </w:rPr>
-            </w:pPr>
-            <w:r>
-              <w:rPr>
-                <w:rFonts w:cs="Arial"/>
-                <w:szCs w:val="22"/>
-              </w:rPr>
+            <w:tcW w:w="2352" w:type="dxa"/>
+            <w:tcBorders/>
+            <w:vAlign w:val="center"/>
+          </w:tcPr>
+          <w:p>
+            <w:pPr>
+              <w:pStyle w:val="Normal"/>
+              <w:widowControl w:val="false"/>
+              <w:suppressAutoHyphens w:val="true"/>
+              <w:spacing w:before="0" w:after="0"/>
+              <w:jc w:val="left"/>
+              <w:cnfStyle w:val="000000000000" w:firstRow="0" w:lastRow="0" w:firstColumn="0" w:lastColumn="0" w:oddVBand="0" w:evenVBand="0" w:oddHBand="0" w:evenHBand="0" w:firstRowFirstColumn="0" w:firstRowLastColumn="0" w:lastRowFirstColumn="0" w:lastRowLastColumn="0"/>
+              <w:rPr>
+                <w:rFonts w:cs="Arial"/>
+                <w:szCs w:val="22"/>
+              </w:rPr>
+            </w:pPr>
+            <w:r>
+              <w:rPr>
+                <w:rFonts w:eastAsia="Calibri" w:cs="Arial"/>
+                <w:kern w:val="0"/>
+                <w:sz w:val="22"/>
+                <w:szCs w:val="22"/>
+                <w:lang w:val="en-US" w:eastAsia="en-US" w:bidi="ar-SA"/>
+              </w:rPr>
+              <w:t>Assignment #1 due</w:t>
             </w:r>
           </w:p>
         </w:tc>
@@ -1646,7 +1646,7 @@
         </w:trPr>
         <w:tc>
           <w:tcPr>
-            <w:tcW w:w="2120" w:type="dxa"/>
+            <w:tcW w:w="2119" w:type="dxa"/>
             <w:cnfStyle w:val="001000000000" w:firstRow="0" w:lastRow="0" w:firstColumn="1" w:lastColumn="0" w:oddVBand="0" w:evenVBand="0" w:oddHBand="0" w:evenHBand="0" w:firstRowFirstColumn="0" w:firstRowLastColumn="0" w:lastRowFirstColumn="0" w:lastRowLastColumn="0"/>
             <w:tcBorders/>
             <w:vAlign w:val="center"/>
@@ -1714,7 +1714,7 @@
         </w:tc>
         <w:tc>
           <w:tcPr>
-            <w:tcW w:w="2351" w:type="dxa"/>
+            <w:tcW w:w="2352" w:type="dxa"/>
             <w:tcBorders/>
             <w:vAlign w:val="center"/>
           </w:tcPr>
@@ -1746,7 +1746,7 @@
         </w:trPr>
         <w:tc>
           <w:tcPr>
-            <w:tcW w:w="2120" w:type="dxa"/>
+            <w:tcW w:w="2119" w:type="dxa"/>
             <w:cnfStyle w:val="001000000000" w:firstRow="0" w:lastRow="0" w:firstColumn="1" w:lastColumn="0" w:oddVBand="0" w:evenVBand="0" w:oddHBand="0" w:evenHBand="0" w:firstRowFirstColumn="0" w:firstRowLastColumn="0" w:lastRowFirstColumn="0" w:lastRowLastColumn="0"/>
             <w:tcBorders/>
             <w:vAlign w:val="center"/>
@@ -1814,7 +1814,7 @@
         </w:tc>
         <w:tc>
           <w:tcPr>
-            <w:tcW w:w="2351" w:type="dxa"/>
+            <w:tcW w:w="2352" w:type="dxa"/>
             <w:tcBorders/>
             <w:vAlign w:val="center"/>
           </w:tcPr>
@@ -1850,7 +1850,7 @@
         </w:trPr>
         <w:tc>
           <w:tcPr>
-            <w:tcW w:w="2120" w:type="dxa"/>
+            <w:tcW w:w="2119" w:type="dxa"/>
             <w:cnfStyle w:val="001000000000" w:firstRow="0" w:lastRow="0" w:firstColumn="1" w:lastColumn="0" w:oddVBand="0" w:evenVBand="0" w:oddHBand="0" w:evenHBand="0" w:firstRowFirstColumn="0" w:firstRowLastColumn="0" w:lastRowFirstColumn="0" w:lastRowLastColumn="0"/>
             <w:tcBorders/>
             <w:vAlign w:val="center"/>
@@ -1918,7 +1918,7 @@
         </w:tc>
         <w:tc>
           <w:tcPr>
-            <w:tcW w:w="2351" w:type="dxa"/>
+            <w:tcW w:w="2352" w:type="dxa"/>
             <w:tcBorders/>
             <w:vAlign w:val="center"/>
           </w:tcPr>
@@ -1950,7 +1950,7 @@
         </w:trPr>
         <w:tc>
           <w:tcPr>
-            <w:tcW w:w="2120" w:type="dxa"/>
+            <w:tcW w:w="2119" w:type="dxa"/>
             <w:cnfStyle w:val="001000000000" w:firstRow="0" w:lastRow="0" w:firstColumn="1" w:lastColumn="0" w:oddVBand="0" w:evenVBand="0" w:oddHBand="0" w:evenHBand="0" w:firstRowFirstColumn="0" w:firstRowLastColumn="0" w:lastRowFirstColumn="0" w:lastRowLastColumn="0"/>
             <w:tcBorders/>
             <w:vAlign w:val="center"/>
@@ -2018,7 +2018,7 @@
         </w:tc>
         <w:tc>
           <w:tcPr>
-            <w:tcW w:w="2351" w:type="dxa"/>
+            <w:tcW w:w="2352" w:type="dxa"/>
             <w:tcBorders/>
             <w:vAlign w:val="center"/>
           </w:tcPr>
@@ -2050,7 +2050,7 @@
         </w:trPr>
         <w:tc>
           <w:tcPr>
-            <w:tcW w:w="2120" w:type="dxa"/>
+            <w:tcW w:w="2119" w:type="dxa"/>
             <w:cnfStyle w:val="001000000000" w:firstRow="0" w:lastRow="0" w:firstColumn="1" w:lastColumn="0" w:oddVBand="0" w:evenVBand="0" w:oddHBand="0" w:evenHBand="0" w:firstRowFirstColumn="0" w:firstRowLastColumn="0" w:lastRowFirstColumn="0" w:lastRowLastColumn="0"/>
             <w:tcBorders/>
             <w:vAlign w:val="center"/>
@@ -2118,7 +2118,7 @@
         </w:tc>
         <w:tc>
           <w:tcPr>
-            <w:tcW w:w="2351" w:type="dxa"/>
+            <w:tcW w:w="2352" w:type="dxa"/>
             <w:tcBorders/>
             <w:vAlign w:val="center"/>
           </w:tcPr>
@@ -2150,7 +2150,7 @@
         </w:trPr>
         <w:tc>
           <w:tcPr>
-            <w:tcW w:w="2120" w:type="dxa"/>
+            <w:tcW w:w="2119" w:type="dxa"/>
             <w:tcBorders/>
             <w:vAlign w:val="center"/>
           </w:tcPr>
@@ -2217,7 +2217,7 @@
         </w:tc>
         <w:tc>
           <w:tcPr>
-            <w:tcW w:w="2351" w:type="dxa"/>
+            <w:tcW w:w="2352" w:type="dxa"/>
             <w:tcBorders/>
             <w:vAlign w:val="center"/>
           </w:tcPr>
@@ -2248,7 +2248,7 @@
         </w:trPr>
         <w:tc>
           <w:tcPr>
-            <w:tcW w:w="2120" w:type="dxa"/>
+            <w:tcW w:w="2119" w:type="dxa"/>
             <w:cnfStyle w:val="001000000000" w:firstRow="0" w:lastRow="0" w:firstColumn="1" w:lastColumn="0" w:oddVBand="0" w:evenVBand="0" w:oddHBand="0" w:evenHBand="0" w:firstRowFirstColumn="0" w:firstRowLastColumn="0" w:lastRowFirstColumn="0" w:lastRowLastColumn="0"/>
             <w:tcBorders/>
             <w:vAlign w:val="center"/>
@@ -2316,7 +2316,7 @@
         </w:tc>
         <w:tc>
           <w:tcPr>
-            <w:tcW w:w="2351" w:type="dxa"/>
+            <w:tcW w:w="2352" w:type="dxa"/>
             <w:tcBorders/>
             <w:vAlign w:val="center"/>
           </w:tcPr>
@@ -2352,7 +2352,7 @@
         </w:trPr>
         <w:tc>
           <w:tcPr>
-            <w:tcW w:w="2120" w:type="dxa"/>
+            <w:tcW w:w="2119" w:type="dxa"/>
             <w:cnfStyle w:val="001000000000" w:firstRow="0" w:lastRow="0" w:firstColumn="1" w:lastColumn="0" w:oddVBand="0" w:evenVBand="0" w:oddHBand="0" w:evenHBand="0" w:firstRowFirstColumn="0" w:firstRowLastColumn="0" w:lastRowFirstColumn="0" w:lastRowLastColumn="0"/>
             <w:tcBorders/>
             <w:vAlign w:val="center"/>
@@ -2420,7 +2420,7 @@
         </w:tc>
         <w:tc>
           <w:tcPr>
-            <w:tcW w:w="2351" w:type="dxa"/>
+            <w:tcW w:w="2352" w:type="dxa"/>
             <w:tcBorders/>
             <w:vAlign w:val="center"/>
           </w:tcPr>
@@ -2452,7 +2452,7 @@
         </w:trPr>
         <w:tc>
           <w:tcPr>
-            <w:tcW w:w="2120" w:type="dxa"/>
+            <w:tcW w:w="2119" w:type="dxa"/>
             <w:cnfStyle w:val="001000000000" w:firstRow="0" w:lastRow="0" w:firstColumn="1" w:lastColumn="0" w:oddVBand="0" w:evenVBand="0" w:oddHBand="0" w:evenHBand="0" w:firstRowFirstColumn="0" w:firstRowLastColumn="0" w:lastRowFirstColumn="0" w:lastRowLastColumn="0"/>
             <w:tcBorders/>
             <w:vAlign w:val="center"/>
@@ -2520,7 +2520,7 @@
         </w:tc>
         <w:tc>
           <w:tcPr>
-            <w:tcW w:w="2351" w:type="dxa"/>
+            <w:tcW w:w="2352" w:type="dxa"/>
             <w:tcBorders/>
             <w:vAlign w:val="center"/>
           </w:tcPr>

</xml_diff>